<commit_message>
Integrationstest af sensorforsendelser på Body er færdiggjort
</commit_message>
<xml_diff>
--- a/Design og implementering/Bluetooth/Integrationstest af sensorforsendelse på Body.docx
+++ b/Design og implementering/Bluetooth/Integrationstest af sensorforsendelse på Body.docx
@@ -1,6 +1,6 @@
 
 <file path=word/document.xml><?xml version="1.0" encoding="utf-8"?>
-<w:document xmlns:ve="http://schemas.openxmlformats.org/markup-compatibility/2006" xmlns:o="urn:schemas-microsoft-com:office:office" xmlns:r="http://schemas.openxmlformats.org/officeDocument/2006/relationships" xmlns:m="http://schemas.openxmlformats.org/officeDocument/2006/math" xmlns:v="urn:schemas-microsoft-com:vml" xmlns:wp="http://schemas.openxmlformats.org/drawingml/2006/wordprocessingDrawing" xmlns:w10="urn:schemas-microsoft-com:office:word" xmlns:w="http://schemas.openxmlformats.org/wordprocessingml/2006/main" xmlns:wne="http://schemas.microsoft.com/office/word/2006/wordml">
+<w:document xmlns:wpc="http://schemas.microsoft.com/office/word/2010/wordprocessingCanvas" xmlns:mc="http://schemas.openxmlformats.org/markup-compatibility/2006" xmlns:o="urn:schemas-microsoft-com:office:office" xmlns:r="http://schemas.openxmlformats.org/officeDocument/2006/relationships" xmlns:m="http://schemas.openxmlformats.org/officeDocument/2006/math" xmlns:v="urn:schemas-microsoft-com:vml" xmlns:wp14="http://schemas.microsoft.com/office/word/2010/wordprocessingDrawing" xmlns:wp="http://schemas.openxmlformats.org/drawingml/2006/wordprocessingDrawing" xmlns:w10="urn:schemas-microsoft-com:office:word" xmlns:w="http://schemas.openxmlformats.org/wordprocessingml/2006/main" xmlns:w14="http://schemas.microsoft.com/office/word/2010/wordml" xmlns:w15="http://schemas.microsoft.com/office/word/2012/wordml" xmlns:wpg="http://schemas.microsoft.com/office/word/2010/wordprocessingGroup" xmlns:wpi="http://schemas.microsoft.com/office/word/2010/wordprocessingInk" xmlns:wne="http://schemas.microsoft.com/office/word/2006/wordml" xmlns:wps="http://schemas.microsoft.com/office/word/2010/wordprocessingShape" mc:Ignorable="w14 w15 wp14">
   <w:body>
     <w:p>
       <w:pPr>
@@ -10,164 +10,142 @@
         <w:t>Integrationstest af sensor</w:t>
       </w:r>
       <w:r>
+        <w:t>data</w:t>
+      </w:r>
+      <w:r>
         <w:t>forsendelse</w:t>
       </w:r>
       <w:r>
-        <w:t xml:space="preserve"> på </w:t>
+        <w:t xml:space="preserve"> på Body</w:t>
+      </w:r>
+    </w:p>
+    <w:p>
+      <w:pPr>
+        <w:rPr>
+          <w:b/>
+        </w:rPr>
+      </w:pPr>
+      <w:r>
+        <w:rPr>
+          <w:b/>
+        </w:rPr>
+        <w:t>Formål</w:t>
+      </w:r>
+    </w:p>
+    <w:p>
+      <w:r>
+        <w:t>At teste om Body afsender sensordata fra en tilfældig sensor</w:t>
+      </w:r>
+      <w:r>
+        <w:t>, via Bodys B</w:t>
+      </w:r>
+      <w:r>
+        <w:t>luetooth</w:t>
+      </w:r>
+      <w:r>
+        <w:t>-</w:t>
+      </w:r>
+      <w:r>
+        <w:t>modul</w:t>
+      </w:r>
+      <w:r>
+        <w:t>, til Rocks Bluetooth-modul,</w:t>
+      </w:r>
+      <w:r>
+        <w:t xml:space="preserve"> 50 gange i sekundet, dvs. en forsendelse pr 20</w:t>
+      </w:r>
+      <w:r>
+        <w:t xml:space="preserve"> </w:t>
+      </w:r>
+      <w:r>
+        <w:t>ms.</w:t>
+      </w:r>
+    </w:p>
+    <w:p>
+      <w:r>
+        <w:t>Til dette formål er</w:t>
+      </w:r>
+      <w:r>
+        <w:t xml:space="preserve"> et </w:t>
       </w:r>
       <w:proofErr w:type="spellStart"/>
       <w:r>
-        <w:t>Body</w:t>
+        <w:t>accelerometer</w:t>
       </w:r>
       <w:proofErr w:type="spellEnd"/>
-    </w:p>
-    <w:p>
-      <w:pPr>
-        <w:rPr>
-          <w:b/>
-        </w:rPr>
-      </w:pPr>
-      <w:r>
-        <w:rPr>
-          <w:b/>
-        </w:rPr>
-        <w:t>Formål</w:t>
-      </w:r>
-    </w:p>
-    <w:p>
-      <w:r>
-        <w:t xml:space="preserve">At teste om </w:t>
+      <w:r>
+        <w:t xml:space="preserve"> (ADXL345) forbundet</w:t>
+      </w:r>
+      <w:r>
+        <w:t xml:space="preserve"> til</w:t>
+      </w:r>
+      <w:r>
+        <w:t xml:space="preserve"> Body</w:t>
+      </w:r>
+      <w:r>
+        <w:t>. Bodys</w:t>
+      </w:r>
+      <w:r>
+        <w:t xml:space="preserve"> </w:t>
       </w:r>
       <w:proofErr w:type="spellStart"/>
       <w:r>
-        <w:t>Body</w:t>
+        <w:t>m</w:t>
+      </w:r>
+      <w:r>
+        <w:t>ain</w:t>
       </w:r>
       <w:proofErr w:type="spellEnd"/>
       <w:r>
-        <w:t xml:space="preserve"> afsender sensordata fra en tilfældig </w:t>
+        <w:t>-</w:t>
+      </w:r>
+      <w:r>
+        <w:t>program</w:t>
+      </w:r>
+      <w:r>
+        <w:t xml:space="preserve"> er</w:t>
+      </w:r>
+      <w:r>
+        <w:t xml:space="preserve"> startet</w:t>
+      </w:r>
+      <w:r>
+        <w:t>,</w:t>
+      </w:r>
+      <w:r>
+        <w:t xml:space="preserve"> </w:t>
+      </w:r>
+      <w:r>
+        <w:t xml:space="preserve">og et Bluetooth-modul (HC-05) er forbundet til </w:t>
       </w:r>
       <w:proofErr w:type="spellStart"/>
       <w:r>
-        <w:t>sensor</w:t>
-      </w:r>
-      <w:r>
-        <w:t>til</w:t>
+        <w:t>PSoC-shield’et</w:t>
       </w:r>
       <w:proofErr w:type="spellEnd"/>
       <w:r>
-        <w:t xml:space="preserve"> </w:t>
+        <w:t xml:space="preserve">, som er påsat Body. På Rock er et Bluetooth-modul (RN-42) forbundet til 3,3V og GND, og et oscilloskop er forbundet til </w:t>
+      </w:r>
+      <w:r>
+        <w:t xml:space="preserve">Bluetooth-modulets </w:t>
       </w:r>
       <w:proofErr w:type="spellStart"/>
       <w:r>
-        <w:t>Bodys</w:t>
+        <w:t>Tx</w:t>
       </w:r>
       <w:proofErr w:type="spellEnd"/>
       <w:r>
-        <w:t xml:space="preserve"> </w:t>
-      </w:r>
-      <w:proofErr w:type="spellStart"/>
-      <w:r>
-        <w:t>bluetoothmodul</w:t>
-      </w:r>
-      <w:proofErr w:type="spellEnd"/>
-      <w:r>
-        <w:t xml:space="preserve"> 50 gange i sekundet, dvs. en forsendelse pr 20ms.</w:t>
-      </w:r>
-    </w:p>
-    <w:p>
-      <w:r>
-        <w:t xml:space="preserve"> Til dette formål er</w:t>
-      </w:r>
-      <w:r>
-        <w:t xml:space="preserve"> der sat en ADXL345 sensor til</w:t>
-      </w:r>
-      <w:r>
-        <w:t xml:space="preserve"> </w:t>
-      </w:r>
-      <w:proofErr w:type="spellStart"/>
-      <w:r>
-        <w:t>Body</w:t>
-      </w:r>
-      <w:proofErr w:type="spellEnd"/>
-      <w:r>
-        <w:t xml:space="preserve">. </w:t>
-      </w:r>
-      <w:proofErr w:type="spellStart"/>
-      <w:r>
-        <w:t>Bodys</w:t>
-      </w:r>
-      <w:proofErr w:type="spellEnd"/>
-      <w:r>
-        <w:t xml:space="preserve"> </w:t>
-      </w:r>
-      <w:proofErr w:type="spellStart"/>
-      <w:r>
-        <w:t>main</w:t>
-      </w:r>
-      <w:proofErr w:type="spellEnd"/>
-      <w:r>
-        <w:t xml:space="preserve"> program</w:t>
-      </w:r>
-      <w:r>
-        <w:t xml:space="preserve"> er</w:t>
-      </w:r>
-      <w:r>
-        <w:t xml:space="preserve"> startet</w:t>
-      </w:r>
-      <w:r>
-        <w:t>,</w:t>
-      </w:r>
-      <w:r>
-        <w:t xml:space="preserve"> der er sat et oscilloskop på et af </w:t>
-      </w:r>
-      <w:proofErr w:type="spellStart"/>
-      <w:r>
-        <w:t>Bodys</w:t>
-      </w:r>
-      <w:proofErr w:type="spellEnd"/>
-      <w:r>
-        <w:t xml:space="preserve"> TXD </w:t>
-      </w:r>
-      <w:proofErr w:type="spellStart"/>
-      <w:r>
-        <w:t>pins</w:t>
-      </w:r>
-      <w:proofErr w:type="spellEnd"/>
-      <w:r>
-        <w:t xml:space="preserve"> og </w:t>
-      </w:r>
-      <w:proofErr w:type="spellStart"/>
-      <w:r>
-        <w:t>Tera</w:t>
-      </w:r>
-      <w:proofErr w:type="spellEnd"/>
-      <w:r>
-        <w:t xml:space="preserve"> Term er sat op til at vise</w:t>
-      </w:r>
-      <w:r>
-        <w:t xml:space="preserve"> om</w:t>
-      </w:r>
-      <w:r>
-        <w:t xml:space="preserve"> UART forsendelsen</w:t>
-      </w:r>
-      <w:r>
-        <w:t xml:space="preserve"> skifter i takt med </w:t>
-      </w:r>
-      <w:proofErr w:type="spellStart"/>
-      <w:r>
-        <w:t>sensormanipolationen</w:t>
-      </w:r>
-      <w:proofErr w:type="spellEnd"/>
-      <w:r>
-        <w:t xml:space="preserve">. </w:t>
-      </w:r>
-      <w:r>
-        <w:t>Testen optages og oscilloskopbilleder gemmes som dokumentation.</w:t>
-      </w:r>
-    </w:p>
-    <w:p>
-      <w:r>
-        <w:t>Der er et testscenarie i denne integrationstest:</w:t>
+        <w:t>-ben, samt 3,3V som referencespænding. Integrationstesten dokumenteres med et oscilloskopbillede, samt et billede af opstillingen</w:t>
+      </w:r>
+      <w:r>
+        <w:t>.</w:t>
+      </w:r>
+    </w:p>
+    <w:p>
+      <w:r>
+        <w:t>Der er é</w:t>
+      </w:r>
+      <w:r>
+        <w:t>t testscenarie i denne integrationstest:</w:t>
       </w:r>
     </w:p>
     <w:p>
@@ -179,7 +157,13 @@
         </w:numPr>
       </w:pPr>
       <w:r>
-        <w:t>Test af forsendelses hastighed 20ms</w:t>
+        <w:t>Test af forsendelsesfrekvens</w:t>
+      </w:r>
+      <w:r>
+        <w:t xml:space="preserve"> </w:t>
+      </w:r>
+      <w:r>
+        <w:t>(50 Hz)</w:t>
       </w:r>
     </w:p>
     <w:p/>
@@ -205,15 +189,13 @@
         </w:numPr>
       </w:pPr>
       <w:r>
-        <w:t xml:space="preserve">PSoC4 forbindes til en af computerens </w:t>
-      </w:r>
-      <w:proofErr w:type="spellStart"/>
-      <w:r>
-        <w:t>USB-indgange</w:t>
-      </w:r>
-      <w:proofErr w:type="spellEnd"/>
-      <w:r>
-        <w:t xml:space="preserve">. </w:t>
+        <w:t>Body</w:t>
+      </w:r>
+      <w:r>
+        <w:t xml:space="preserve"> forbindes til </w:t>
+      </w:r>
+      <w:r>
+        <w:t>en af computerens USB-porte</w:t>
       </w:r>
     </w:p>
     <w:p>
@@ -226,19 +208,29 @@
       </w:pPr>
       <w:proofErr w:type="spellStart"/>
       <w:r>
-        <w:t>PSoC</w:t>
+        <w:t>PS</w:t>
+      </w:r>
+      <w:r>
+        <w:t>oC-</w:t>
+      </w:r>
+      <w:r>
+        <w:t>shield</w:t>
       </w:r>
       <w:proofErr w:type="spellEnd"/>
       <w:r>
+        <w:t>, med HC-05 påsat,</w:t>
+      </w:r>
+      <w:r>
+        <w:t xml:space="preserve"> sættes ned</w:t>
+      </w:r>
+      <w:r>
         <w:t xml:space="preserve"> </w:t>
       </w:r>
-      <w:proofErr w:type="spellStart"/>
-      <w:r>
-        <w:t>shield</w:t>
-      </w:r>
-      <w:proofErr w:type="spellEnd"/>
-      <w:r>
-        <w:t xml:space="preserve"> sættes nedover PSoC4. </w:t>
+      <w:r>
+        <w:t xml:space="preserve">over </w:t>
+      </w:r>
+      <w:r>
+        <w:t>Body</w:t>
       </w:r>
     </w:p>
     <w:p>
@@ -250,7 +242,10 @@
         </w:numPr>
       </w:pPr>
       <w:r>
-        <w:t xml:space="preserve">RJ11 kablets ene ende forbindes til en af de fire </w:t>
+        <w:t>RJ11-</w:t>
+      </w:r>
+      <w:r>
+        <w:t xml:space="preserve">kablets ene ende forbindes til en af de fire </w:t>
       </w:r>
       <w:proofErr w:type="spellStart"/>
       <w:r>
@@ -262,20 +257,9 @@
       </w:r>
       <w:proofErr w:type="spellStart"/>
       <w:r>
-        <w:t>PSoC</w:t>
+        <w:t>PSoC-shieldet</w:t>
       </w:r>
       <w:proofErr w:type="spellEnd"/>
-      <w:r>
-        <w:t xml:space="preserve"> </w:t>
-      </w:r>
-      <w:proofErr w:type="spellStart"/>
-      <w:r>
-        <w:t>shield</w:t>
-      </w:r>
-      <w:proofErr w:type="spellEnd"/>
-      <w:r>
-        <w:t>.</w:t>
-      </w:r>
     </w:p>
     <w:p>
       <w:pPr>
@@ -286,7 +270,16 @@
         </w:numPr>
       </w:pPr>
       <w:r>
-        <w:t xml:space="preserve">RJ11 kablets anden ende forbindes til den ene af de to </w:t>
+        <w:t>RJ11</w:t>
+      </w:r>
+      <w:r>
+        <w:t>-</w:t>
+      </w:r>
+      <w:r>
+        <w:t>kablets anden ende forbindes til den ene af de to</w:t>
+      </w:r>
+      <w:r>
+        <w:t xml:space="preserve"> </w:t>
       </w:r>
       <w:proofErr w:type="spellStart"/>
       <w:r>
@@ -294,7 +287,10 @@
       </w:r>
       <w:proofErr w:type="spellEnd"/>
       <w:r>
-        <w:t xml:space="preserve"> på ADXL345 printet. </w:t>
+        <w:t xml:space="preserve"> på ADXL345-</w:t>
+      </w:r>
+      <w:r>
+        <w:t>printet</w:t>
       </w:r>
     </w:p>
     <w:p>
@@ -306,7 +302,10 @@
         </w:numPr>
       </w:pPr>
       <w:r>
-        <w:t>Jumperen på ADXL345 printet sættes til GND.</w:t>
+        <w:t>Jumperen på</w:t>
+      </w:r>
+      <w:r>
+        <w:t xml:space="preserve"> ADXL345 printet sættes til GND</w:t>
       </w:r>
     </w:p>
     <w:p>
@@ -316,12 +315,35 @@
           <w:ilvl w:val="0"/>
           <w:numId w:val="2"/>
         </w:numPr>
-      </w:pPr>
-      <w:r>
-        <w:t>PSoC4 programmeres med Body_Main_Version_4(SKAL NOK</w:t>
-      </w:r>
-      <w:r>
-        <w:t xml:space="preserve"> RETTES)</w:t>
+        <w:rPr>
+          <w:lang w:val="en-US"/>
+        </w:rPr>
+      </w:pPr>
+      <w:r>
+        <w:rPr>
+          <w:lang w:val="en-US"/>
+        </w:rPr>
+        <w:t>Body</w:t>
+      </w:r>
+      <w:r>
+        <w:rPr>
+          <w:lang w:val="en-US"/>
+        </w:rPr>
+        <w:t xml:space="preserve"> </w:t>
+      </w:r>
+      <w:proofErr w:type="spellStart"/>
+      <w:r>
+        <w:rPr>
+          <w:lang w:val="en-US"/>
+        </w:rPr>
+        <w:t>programmeres</w:t>
+      </w:r>
+      <w:proofErr w:type="spellEnd"/>
+      <w:r>
+        <w:rPr>
+          <w:lang w:val="en-US"/>
+        </w:rPr>
+        <w:t xml:space="preserve"> med Body_Main_Version_4</w:t>
       </w:r>
     </w:p>
     <w:p>
@@ -333,7 +355,7 @@
         </w:numPr>
       </w:pPr>
       <w:r>
-        <w:t>Oscilloskopet forbindes til TXD og GND</w:t>
+        <w:t>RN-42 tilsluttes 3,3V og GND på Rock</w:t>
       </w:r>
     </w:p>
     <w:p>
@@ -345,15 +367,10 @@
         </w:numPr>
       </w:pPr>
       <w:r>
-        <w:t xml:space="preserve">HC05 </w:t>
-      </w:r>
-      <w:proofErr w:type="spellStart"/>
-      <w:r>
-        <w:t>bluetoothmodul</w:t>
-      </w:r>
-      <w:proofErr w:type="spellEnd"/>
-      <w:r>
-        <w:t xml:space="preserve"> monteres</w:t>
+        <w:t xml:space="preserve">Oscilloskopet forbindes til TXD og </w:t>
+      </w:r>
+      <w:r>
+        <w:t>3,3V på RN-42</w:t>
       </w:r>
     </w:p>
     <w:p>
@@ -364,131 +381,122 @@
           <w:numId w:val="2"/>
         </w:numPr>
       </w:pPr>
-      <w:proofErr w:type="spellStart"/>
-      <w:r>
-        <w:t>Tera</w:t>
-      </w:r>
-      <w:proofErr w:type="spellEnd"/>
-      <w:r>
-        <w:t xml:space="preserve"> Term åbnes på computeren og sættes til en </w:t>
-      </w:r>
-      <w:proofErr w:type="spellStart"/>
-      <w:r>
-        <w:t>baudrate</w:t>
-      </w:r>
-      <w:proofErr w:type="spellEnd"/>
-      <w:r>
-        <w:t xml:space="preserve"> på </w:t>
-      </w:r>
-      <w:proofErr w:type="gramStart"/>
-      <w:r>
-        <w:t>115200</w:t>
-      </w:r>
-      <w:proofErr w:type="gramEnd"/>
-      <w:r>
-        <w:t xml:space="preserve"> -</w:t>
-      </w:r>
-      <w:r>
-        <w:t xml:space="preserve"> 8 bit - </w:t>
-      </w:r>
-      <w:proofErr w:type="spellStart"/>
-      <w:r>
-        <w:t>no</w:t>
-      </w:r>
-      <w:proofErr w:type="spellEnd"/>
-      <w:r>
-        <w:t xml:space="preserve"> </w:t>
-      </w:r>
-      <w:proofErr w:type="spellStart"/>
-      <w:r>
-        <w:t>parity</w:t>
-      </w:r>
-      <w:proofErr w:type="spellEnd"/>
-    </w:p>
-    <w:p>
-      <w:pPr>
-        <w:keepNext/>
-        <w:ind w:firstLine="360"/>
-      </w:pPr>
-    </w:p>
+      <w:r>
+        <w:t>Jumper J3 på RN-42 forbindes til GND</w:t>
+      </w:r>
+    </w:p>
+    <w:p/>
     <w:p>
       <w:pPr>
         <w:pStyle w:val="Billedtekst"/>
-      </w:pPr>
-      <w:r>
+        <w:ind w:firstLine="720"/>
+        <w:rPr>
+          <w:b/>
+        </w:rPr>
+      </w:pPr>
+      <w:r>
+        <w:rPr>
+          <w:b/>
+        </w:rPr>
+        <w:pict>
+          <v:shapetype id="_x0000_t75" coordsize="21600,21600" o:spt="75" o:preferrelative="t" path="m@4@5l@4@11@9@11@9@5xe" filled="f" stroked="f">
+            <v:stroke joinstyle="miter"/>
+            <v:formulas>
+              <v:f eqn="if lineDrawn pixelLineWidth 0"/>
+              <v:f eqn="sum @0 1 0"/>
+              <v:f eqn="sum 0 0 @1"/>
+              <v:f eqn="prod @2 1 2"/>
+              <v:f eqn="prod @3 21600 pixelWidth"/>
+              <v:f eqn="prod @3 21600 pixelHeight"/>
+              <v:f eqn="sum @0 0 1"/>
+              <v:f eqn="prod @6 1 2"/>
+              <v:f eqn="prod @7 21600 pixelWidth"/>
+              <v:f eqn="sum @8 21600 0"/>
+              <v:f eqn="prod @7 21600 pixelHeight"/>
+              <v:f eqn="sum @10 21600 0"/>
+            </v:formulas>
+            <v:path o:extrusionok="f" gradientshapeok="t" o:connecttype="rect"/>
+            <o:lock v:ext="edit" aspectratio="t"/>
+          </v:shapetype>
+          <v:shape id="_x0000_i1025" type="#_x0000_t75" style="width:223.5pt;height:241.5pt">
+            <v:imagedata r:id="rId7" o:title="2014-12-14 16.00.55"/>
+          </v:shape>
+        </w:pict>
+      </w:r>
+    </w:p>
+    <w:p>
+      <w:pPr>
+        <w:pStyle w:val="Billedtekst"/>
+        <w:ind w:firstLine="720"/>
+      </w:pPr>
+      <w:r>
+        <w:rPr>
+          <w:b/>
+        </w:rPr>
         <w:t xml:space="preserve">Figur </w:t>
       </w:r>
-      <w:fldSimple w:instr=" SEQ Figur \* ARABIC ">
-        <w:r>
-          <w:rPr>
-            <w:noProof/>
-          </w:rPr>
-          <w:t>1</w:t>
-        </w:r>
-      </w:fldSimple>
-      <w:r>
-        <w:t xml:space="preserve">: Testopstilling til </w:t>
+      <w:r>
+        <w:rPr>
+          <w:b/>
+        </w:rPr>
+        <w:fldChar w:fldCharType="begin"/>
+      </w:r>
+      <w:r>
+        <w:rPr>
+          <w:b/>
+        </w:rPr>
+        <w:instrText xml:space="preserve"> SEQ Figur \* ARABIC </w:instrText>
+      </w:r>
+      <w:r>
+        <w:rPr>
+          <w:b/>
+        </w:rPr>
+        <w:fldChar w:fldCharType="separate"/>
+      </w:r>
+      <w:r>
+        <w:rPr>
+          <w:b/>
+          <w:noProof/>
+        </w:rPr>
+        <w:t>1</w:t>
+      </w:r>
+      <w:r>
+        <w:rPr>
+          <w:b/>
+          <w:noProof/>
+        </w:rPr>
+        <w:fldChar w:fldCharType="end"/>
+      </w:r>
+      <w:r>
+        <w:t xml:space="preserve"> Testopstilling til </w:t>
       </w:r>
       <w:r>
         <w:t>integrationstest af forsendelse</w:t>
       </w:r>
     </w:p>
     <w:p>
-      <w:r>
-        <w:t xml:space="preserve">Herover ses testopstillingen. De </w:t>
-      </w:r>
-      <w:r>
-        <w:rPr>
-          <w:color w:val="FF0000"/>
-        </w:rPr>
-        <w:t xml:space="preserve">røde cirkler </w:t>
-      </w:r>
-      <w:r>
-        <w:t xml:space="preserve">markerer hvor RJ11 kablet skal forbindes. Den </w:t>
-      </w:r>
-      <w:r>
-        <w:rPr>
-          <w:color w:val="0070C0"/>
-        </w:rPr>
-        <w:t xml:space="preserve">blå cirkel </w:t>
-      </w:r>
-      <w:r>
-        <w:t xml:space="preserve">markerer hvor jumperen sættes til GND. Den </w:t>
-      </w:r>
-      <w:r>
-        <w:rPr>
-          <w:color w:val="00B050"/>
-        </w:rPr>
-        <w:t xml:space="preserve">grønne cirkel </w:t>
-      </w:r>
-      <w:r>
-        <w:t xml:space="preserve">marker hvor </w:t>
-      </w:r>
-      <w:proofErr w:type="spellStart"/>
-      <w:r>
-        <w:t>resetknappen</w:t>
-      </w:r>
-      <w:proofErr w:type="spellEnd"/>
-      <w:r>
-        <w:t xml:space="preserve"> er placeret. </w:t>
-      </w:r>
-    </w:p>
-    <w:p>
-      <w:pPr>
-        <w:rPr>
-          <w:b/>
-        </w:rPr>
-      </w:pPr>
-    </w:p>
-    <w:p>
-      <w:pPr>
-        <w:rPr>
-          <w:b/>
-        </w:rPr>
-      </w:pPr>
-    </w:p>
-    <w:p>
-      <w:pPr>
+      <w:pPr>
+        <w:rPr>
+          <w:b/>
+        </w:rPr>
+      </w:pPr>
+      <w:r>
+        <w:rPr>
+          <w:b/>
+          <w:color w:val="1F497D" w:themeColor="text2"/>
+        </w:rPr>
+        <w:lastRenderedPageBreak/>
+        <w:t>Figur XX</w:t>
+      </w:r>
+      <w:r>
+        <w:t xml:space="preserve"> viser testopstillingen.</w:t>
+      </w:r>
+    </w:p>
+    <w:p>
+      <w:pPr>
+        <w:tabs>
+          <w:tab w:val="left" w:pos="5535"/>
+        </w:tabs>
         <w:rPr>
           <w:b/>
         </w:rPr>
@@ -498,6 +506,12 @@
           <w:b/>
         </w:rPr>
         <w:t xml:space="preserve">Test </w:t>
+      </w:r>
+      <w:r>
+        <w:rPr>
+          <w:b/>
+        </w:rPr>
+        <w:tab/>
       </w:r>
     </w:p>
     <w:p>
@@ -521,169 +535,152 @@
         </w:numPr>
       </w:pPr>
       <w:r>
-        <w:t xml:space="preserve">Tryk på </w:t>
+        <w:t>Foretag måling med oscilloskopet, og observer afstand mellem forsendelserne</w:t>
+      </w:r>
+    </w:p>
+    <w:p>
+      <w:pPr>
+        <w:rPr>
+          <w:b/>
+        </w:rPr>
+      </w:pPr>
+      <w:r>
+        <w:rPr>
+          <w:b/>
+        </w:rPr>
+        <w:t>Forventet resultat</w:t>
+      </w:r>
+    </w:p>
+    <w:p>
+      <w:r>
+        <w:t xml:space="preserve">Det forventes at der </w:t>
+      </w:r>
+      <w:r>
+        <w:t xml:space="preserve">at der er </w:t>
+      </w:r>
+      <w:r>
+        <w:t xml:space="preserve">ca. </w:t>
+      </w:r>
+      <w:r>
+        <w:t>20</w:t>
+      </w:r>
+      <w:r>
+        <w:t xml:space="preserve"> </w:t>
+      </w:r>
+      <w:r>
+        <w:t>ms mellem hver forsendelse.</w:t>
+      </w:r>
+    </w:p>
+    <w:p>
+      <w:pPr>
+        <w:rPr>
+          <w:b/>
+        </w:rPr>
+      </w:pPr>
+      <w:r>
+        <w:rPr>
+          <w:b/>
+        </w:rPr>
+        <w:t>Resultat</w:t>
+      </w:r>
+    </w:p>
+    <w:p>
+      <w:r>
+        <w:t xml:space="preserve">Som det fremgår af </w:t>
+      </w:r>
+      <w:r>
+        <w:rPr>
+          <w:b/>
+          <w:color w:val="1F497D" w:themeColor="text2"/>
+        </w:rPr>
+        <w:t>figur XX</w:t>
+      </w:r>
+      <w:r>
+        <w:t xml:space="preserve">, er der ca. 20 ms afstand mellem hver forsendelse af data. Dette </w:t>
       </w:r>
       <w:proofErr w:type="spellStart"/>
       <w:r>
-        <w:t>resetknappen</w:t>
+        <w:t>screenshot</w:t>
       </w:r>
       <w:proofErr w:type="spellEnd"/>
       <w:r>
-        <w:t xml:space="preserve"> placeret på </w:t>
-      </w:r>
-      <w:proofErr w:type="spellStart"/>
-      <w:r>
-        <w:t>PSoC</w:t>
-      </w:r>
-      <w:proofErr w:type="spellEnd"/>
+        <w:t xml:space="preserve"> er dog et af de ”pænere”, da der både kan være kortere og længere mellem forsendelserne, men der foretages ca. 50 forsendelser i sekundet, med en acceptabel tolerancegrænse.</w:t>
+      </w:r>
+    </w:p>
+    <w:p>
+      <w:pPr>
+        <w:keepNext/>
+      </w:pPr>
+      <w:r>
+        <w:pict>
+          <v:shape id="_x0000_i1026" type="#_x0000_t75" style="width:481.5pt;height:246.75pt">
+            <v:imagedata r:id="rId8" o:title="Måling af data forsendelse på Body"/>
+          </v:shape>
+        </w:pict>
+      </w:r>
+    </w:p>
+    <w:p>
+      <w:pPr>
+        <w:pStyle w:val="Billedtekst"/>
+        <w:ind w:firstLine="360"/>
+      </w:pPr>
+      <w:r>
+        <w:rPr>
+          <w:b/>
+        </w:rPr>
+        <w:t xml:space="preserve">Figur </w:t>
+      </w:r>
+      <w:r>
+        <w:rPr>
+          <w:b/>
+        </w:rPr>
+        <w:fldChar w:fldCharType="begin"/>
+      </w:r>
+      <w:r>
+        <w:rPr>
+          <w:b/>
+        </w:rPr>
+        <w:instrText xml:space="preserve"> SEQ Figur \* ARABIC </w:instrText>
+      </w:r>
+      <w:r>
+        <w:rPr>
+          <w:b/>
+        </w:rPr>
+        <w:fldChar w:fldCharType="separate"/>
+      </w:r>
+      <w:r>
+        <w:rPr>
+          <w:b/>
+          <w:noProof/>
+        </w:rPr>
+        <w:t>2</w:t>
+      </w:r>
+      <w:r>
+        <w:rPr>
+          <w:b/>
+          <w:noProof/>
+        </w:rPr>
+        <w:fldChar w:fldCharType="end"/>
+      </w:r>
       <w:r>
         <w:t xml:space="preserve"> </w:t>
       </w:r>
-      <w:proofErr w:type="spellStart"/>
-      <w:r>
-        <w:t>shield</w:t>
-      </w:r>
-      <w:proofErr w:type="spellEnd"/>
-      <w:r>
-        <w:t xml:space="preserve">. </w:t>
-      </w:r>
-    </w:p>
-    <w:p>
-      <w:pPr>
-        <w:rPr>
-          <w:b/>
-        </w:rPr>
-      </w:pPr>
-      <w:r>
-        <w:rPr>
-          <w:b/>
-        </w:rPr>
-        <w:t>Forventet resultat</w:t>
-      </w:r>
-    </w:p>
-    <w:p>
-      <w:r>
-        <w:t xml:space="preserve">Det forventes at der </w:t>
-      </w:r>
-      <w:r>
-        <w:t xml:space="preserve">at der er 20ms mellem hver forsendelse samt at </w:t>
-      </w:r>
-      <w:proofErr w:type="spellStart"/>
-      <w:r>
-        <w:t>sensordata’erne</w:t>
-      </w:r>
-      <w:proofErr w:type="spellEnd"/>
-      <w:r>
-        <w:t xml:space="preserve"> som bliver send som ASCII værdier skifter i takt med </w:t>
-      </w:r>
-      <w:proofErr w:type="spellStart"/>
-      <w:r>
-        <w:t>sensormanipolationen</w:t>
-      </w:r>
-      <w:proofErr w:type="spellEnd"/>
-      <w:r>
-        <w:t>.</w:t>
-      </w:r>
-    </w:p>
-    <w:p>
-      <w:pPr>
-        <w:rPr>
-          <w:b/>
-        </w:rPr>
-      </w:pPr>
-      <w:r>
-        <w:rPr>
-          <w:b/>
-        </w:rPr>
-        <w:t>Resultat</w:t>
-      </w:r>
-    </w:p>
-    <w:p>
-      <w:pPr>
-        <w:keepNext/>
-      </w:pPr>
-    </w:p>
-    <w:p>
-      <w:pPr>
-        <w:pStyle w:val="Billedtekst"/>
-      </w:pPr>
-      <w:r>
-        <w:t xml:space="preserve">Figur </w:t>
-      </w:r>
-      <w:fldSimple w:instr=" SEQ Figur \* ARABIC ">
-        <w:r>
-          <w:rPr>
-            <w:noProof/>
-          </w:rPr>
-          <w:t>2</w:t>
-        </w:r>
-      </w:fldSimple>
-      <w:r>
-        <w:t xml:space="preserve">: </w:t>
-      </w:r>
       <w:r>
         <w:t>Oscilloskop billede</w:t>
       </w:r>
     </w:p>
     <w:p>
-      <w:pPr>
-        <w:pStyle w:val="Listeafsnit"/>
-        <w:numPr>
-          <w:ilvl w:val="0"/>
-          <w:numId w:val="4"/>
-        </w:numPr>
-      </w:pPr>
-      <w:r>
-        <w:lastRenderedPageBreak/>
-        <w:t>Der er 20ms mellem hver forsendelse</w:t>
-      </w:r>
-    </w:p>
-    <w:p>
-      <w:pPr>
-        <w:pStyle w:val="Listeafsnit"/>
-        <w:numPr>
-          <w:ilvl w:val="0"/>
-          <w:numId w:val="4"/>
-        </w:numPr>
-      </w:pPr>
-      <w:proofErr w:type="spellStart"/>
-      <w:r>
-        <w:t>Sensordataerne</w:t>
-      </w:r>
-      <w:proofErr w:type="spellEnd"/>
-      <w:r>
-        <w:t xml:space="preserve"> skifter i takt med </w:t>
-      </w:r>
-      <w:proofErr w:type="spellStart"/>
-      <w:r>
-        <w:t>sensormanipolationen</w:t>
-      </w:r>
-      <w:proofErr w:type="spellEnd"/>
-    </w:p>
-    <w:p>
-      <w:r>
-        <w:t>Testen er godkendt.</w:t>
-      </w:r>
-    </w:p>
-    <w:p/>
-    <w:p/>
-    <w:p/>
-    <w:p/>
-    <w:p/>
-    <w:p/>
-    <w:p/>
-    <w:p>
-      <w:pPr>
-        <w:rPr>
-          <w:b/>
-        </w:rPr>
-      </w:pPr>
+      <w:r>
+        <w:t>T</w:t>
+      </w:r>
+      <w:r>
+        <w:t>esten er godkendt.</w:t>
+      </w:r>
       <w:bookmarkStart w:id="0" w:name="_GoBack"/>
       <w:bookmarkEnd w:id="0"/>
     </w:p>
-    <w:p/>
     <w:sectPr>
-      <w:footerReference w:type="default" r:id="rId5"/>
+      <w:footerReference w:type="default" r:id="rId9"/>
       <w:pgSz w:w="11906" w:h="16838"/>
       <w:pgMar w:top="1701" w:right="1134" w:bottom="1701" w:left="1134" w:header="708" w:footer="708" w:gutter="0"/>
       <w:cols w:space="708"/>
@@ -693,8 +690,33 @@
 </w:document>
 </file>
 
+<file path=word/endnotes.xml><?xml version="1.0" encoding="utf-8"?>
+<w:endnotes xmlns:wpc="http://schemas.microsoft.com/office/word/2010/wordprocessingCanvas" xmlns:mc="http://schemas.openxmlformats.org/markup-compatibility/2006" xmlns:o="urn:schemas-microsoft-com:office:office" xmlns:r="http://schemas.openxmlformats.org/officeDocument/2006/relationships" xmlns:m="http://schemas.openxmlformats.org/officeDocument/2006/math" xmlns:v="urn:schemas-microsoft-com:vml" xmlns:wp14="http://schemas.microsoft.com/office/word/2010/wordprocessingDrawing" xmlns:wp="http://schemas.openxmlformats.org/drawingml/2006/wordprocessingDrawing" xmlns:w10="urn:schemas-microsoft-com:office:word" xmlns:w="http://schemas.openxmlformats.org/wordprocessingml/2006/main" xmlns:w14="http://schemas.microsoft.com/office/word/2010/wordml" xmlns:w15="http://schemas.microsoft.com/office/word/2012/wordml" xmlns:wpg="http://schemas.microsoft.com/office/word/2010/wordprocessingGroup" xmlns:wpi="http://schemas.microsoft.com/office/word/2010/wordprocessingInk" xmlns:wne="http://schemas.microsoft.com/office/word/2006/wordml" xmlns:wps="http://schemas.microsoft.com/office/word/2010/wordprocessingShape" mc:Ignorable="w14 w15 wp14">
+  <w:endnote w:type="separator" w:id="-1">
+    <w:p>
+      <w:pPr>
+        <w:spacing w:after="0" w:line="240" w:lineRule="auto"/>
+      </w:pPr>
+      <w:r>
+        <w:separator/>
+      </w:r>
+    </w:p>
+  </w:endnote>
+  <w:endnote w:type="continuationSeparator" w:id="0">
+    <w:p>
+      <w:pPr>
+        <w:spacing w:after="0" w:line="240" w:lineRule="auto"/>
+      </w:pPr>
+      <w:r>
+        <w:continuationSeparator/>
+      </w:r>
+    </w:p>
+  </w:endnote>
+</w:endnotes>
+</file>
+
 <file path=word/footer1.xml><?xml version="1.0" encoding="utf-8"?>
-<w:ftr xmlns:ve="http://schemas.openxmlformats.org/markup-compatibility/2006" xmlns:o="urn:schemas-microsoft-com:office:office" xmlns:r="http://schemas.openxmlformats.org/officeDocument/2006/relationships" xmlns:m="http://schemas.openxmlformats.org/officeDocument/2006/math" xmlns:v="urn:schemas-microsoft-com:vml" xmlns:wp="http://schemas.openxmlformats.org/drawingml/2006/wordprocessingDrawing" xmlns:w10="urn:schemas-microsoft-com:office:word" xmlns:w="http://schemas.openxmlformats.org/wordprocessingml/2006/main" xmlns:wne="http://schemas.microsoft.com/office/word/2006/wordml">
+<w:ftr xmlns:wpc="http://schemas.microsoft.com/office/word/2010/wordprocessingCanvas" xmlns:mc="http://schemas.openxmlformats.org/markup-compatibility/2006" xmlns:o="urn:schemas-microsoft-com:office:office" xmlns:r="http://schemas.openxmlformats.org/officeDocument/2006/relationships" xmlns:m="http://schemas.openxmlformats.org/officeDocument/2006/math" xmlns:v="urn:schemas-microsoft-com:vml" xmlns:wp14="http://schemas.microsoft.com/office/word/2010/wordprocessingDrawing" xmlns:wp="http://schemas.openxmlformats.org/drawingml/2006/wordprocessingDrawing" xmlns:w10="urn:schemas-microsoft-com:office:word" xmlns:w="http://schemas.openxmlformats.org/wordprocessingml/2006/main" xmlns:w14="http://schemas.microsoft.com/office/word/2010/wordml" xmlns:w15="http://schemas.microsoft.com/office/word/2012/wordml" xmlns:wpg="http://schemas.microsoft.com/office/word/2010/wordprocessingGroup" xmlns:wpi="http://schemas.microsoft.com/office/word/2010/wordprocessingInk" xmlns:wne="http://schemas.microsoft.com/office/word/2006/wordml" xmlns:wps="http://schemas.microsoft.com/office/word/2010/wordprocessingShape" mc:Ignorable="w14 w15 wp14">
   <w:sdt>
     <w:sdtPr>
       <w:id w:val="544106936"/>
@@ -703,7 +725,6 @@
         <w:docPartUnique/>
       </w:docPartObj>
     </w:sdtPr>
-    <w:sdtEndPr/>
     <w:sdtContent>
       <w:sdt>
         <w:sdtPr>
@@ -713,7 +734,6 @@
             <w:docPartUnique/>
           </w:docPartObj>
         </w:sdtPr>
-        <w:sdtEndPr/>
         <w:sdtContent>
           <w:p>
             <w:pPr>
@@ -823,8 +843,33 @@
 </w:ftr>
 </file>
 
+<file path=word/footnotes.xml><?xml version="1.0" encoding="utf-8"?>
+<w:footnotes xmlns:wpc="http://schemas.microsoft.com/office/word/2010/wordprocessingCanvas" xmlns:mc="http://schemas.openxmlformats.org/markup-compatibility/2006" xmlns:o="urn:schemas-microsoft-com:office:office" xmlns:r="http://schemas.openxmlformats.org/officeDocument/2006/relationships" xmlns:m="http://schemas.openxmlformats.org/officeDocument/2006/math" xmlns:v="urn:schemas-microsoft-com:vml" xmlns:wp14="http://schemas.microsoft.com/office/word/2010/wordprocessingDrawing" xmlns:wp="http://schemas.openxmlformats.org/drawingml/2006/wordprocessingDrawing" xmlns:w10="urn:schemas-microsoft-com:office:word" xmlns:w="http://schemas.openxmlformats.org/wordprocessingml/2006/main" xmlns:w14="http://schemas.microsoft.com/office/word/2010/wordml" xmlns:w15="http://schemas.microsoft.com/office/word/2012/wordml" xmlns:wpg="http://schemas.microsoft.com/office/word/2010/wordprocessingGroup" xmlns:wpi="http://schemas.microsoft.com/office/word/2010/wordprocessingInk" xmlns:wne="http://schemas.microsoft.com/office/word/2006/wordml" xmlns:wps="http://schemas.microsoft.com/office/word/2010/wordprocessingShape" mc:Ignorable="w14 w15 wp14">
+  <w:footnote w:type="separator" w:id="-1">
+    <w:p>
+      <w:pPr>
+        <w:spacing w:after="0" w:line="240" w:lineRule="auto"/>
+      </w:pPr>
+      <w:r>
+        <w:separator/>
+      </w:r>
+    </w:p>
+  </w:footnote>
+  <w:footnote w:type="continuationSeparator" w:id="0">
+    <w:p>
+      <w:pPr>
+        <w:spacing w:after="0" w:line="240" w:lineRule="auto"/>
+      </w:pPr>
+      <w:r>
+        <w:continuationSeparator/>
+      </w:r>
+    </w:p>
+  </w:footnote>
+</w:footnotes>
+</file>
+
 <file path=word/numbering.xml><?xml version="1.0" encoding="utf-8"?>
-<w:numbering xmlns:ve="http://schemas.openxmlformats.org/markup-compatibility/2006" xmlns:o="urn:schemas-microsoft-com:office:office" xmlns:r="http://schemas.openxmlformats.org/officeDocument/2006/relationships" xmlns:m="http://schemas.openxmlformats.org/officeDocument/2006/math" xmlns:v="urn:schemas-microsoft-com:vml" xmlns:wp="http://schemas.openxmlformats.org/drawingml/2006/wordprocessingDrawing" xmlns:w10="urn:schemas-microsoft-com:office:word" xmlns:w="http://schemas.openxmlformats.org/wordprocessingml/2006/main" xmlns:wne="http://schemas.microsoft.com/office/word/2006/wordml">
+<w:numbering xmlns:wpc="http://schemas.microsoft.com/office/word/2010/wordprocessingCanvas" xmlns:mc="http://schemas.openxmlformats.org/markup-compatibility/2006" xmlns:o="urn:schemas-microsoft-com:office:office" xmlns:r="http://schemas.openxmlformats.org/officeDocument/2006/relationships" xmlns:m="http://schemas.openxmlformats.org/officeDocument/2006/math" xmlns:v="urn:schemas-microsoft-com:vml" xmlns:wp14="http://schemas.microsoft.com/office/word/2010/wordprocessingDrawing" xmlns:wp="http://schemas.openxmlformats.org/drawingml/2006/wordprocessingDrawing" xmlns:w10="urn:schemas-microsoft-com:office:word" xmlns:w="http://schemas.openxmlformats.org/wordprocessingml/2006/main" xmlns:w14="http://schemas.microsoft.com/office/word/2010/wordml" xmlns:w15="http://schemas.microsoft.com/office/word/2012/wordml" xmlns:wpg="http://schemas.microsoft.com/office/word/2010/wordprocessingGroup" xmlns:wpi="http://schemas.microsoft.com/office/word/2010/wordprocessingInk" xmlns:wne="http://schemas.microsoft.com/office/word/2006/wordml" xmlns:wps="http://schemas.microsoft.com/office/word/2010/wordprocessingShape" mc:Ignorable="w14 w15 wp14">
   <w:abstractNum w:abstractNumId="0">
     <w:nsid w:val="30BC61AD"/>
     <w:multiLevelType w:val="hybridMultilevel"/>
@@ -1289,7 +1334,7 @@
 </file>
 
 <file path=word/styles.xml><?xml version="1.0" encoding="utf-8"?>
-<w:styles xmlns:r="http://schemas.openxmlformats.org/officeDocument/2006/relationships" xmlns:w="http://schemas.openxmlformats.org/wordprocessingml/2006/main">
+<w:styles xmlns:mc="http://schemas.openxmlformats.org/markup-compatibility/2006" xmlns:r="http://schemas.openxmlformats.org/officeDocument/2006/relationships" xmlns:w="http://schemas.openxmlformats.org/wordprocessingml/2006/main" xmlns:w14="http://schemas.microsoft.com/office/word/2010/wordml" xmlns:w15="http://schemas.microsoft.com/office/word/2012/wordml" mc:Ignorable="w14 w15">
   <w:docDefaults>
     <w:rPrDefault>
       <w:rPr>
@@ -1305,144 +1350,378 @@
       </w:pPr>
     </w:pPrDefault>
   </w:docDefaults>
-  <w:latentStyles w:defLockedState="0" w:defUIPriority="99" w:defSemiHidden="1" w:defUnhideWhenUsed="1" w:defQFormat="0" w:count="267">
-    <w:lsdException w:name="Normal" w:semiHidden="0" w:uiPriority="0" w:unhideWhenUsed="0" w:qFormat="1"/>
-    <w:lsdException w:name="heading 1" w:semiHidden="0" w:uiPriority="9" w:unhideWhenUsed="0" w:qFormat="1"/>
-    <w:lsdException w:name="heading 2" w:uiPriority="9" w:qFormat="1"/>
-    <w:lsdException w:name="heading 3" w:uiPriority="9" w:qFormat="1"/>
-    <w:lsdException w:name="heading 4" w:uiPriority="9" w:qFormat="1"/>
-    <w:lsdException w:name="heading 5" w:uiPriority="9" w:qFormat="1"/>
-    <w:lsdException w:name="heading 6" w:uiPriority="9" w:qFormat="1"/>
-    <w:lsdException w:name="heading 7" w:uiPriority="9" w:qFormat="1"/>
-    <w:lsdException w:name="heading 8" w:uiPriority="9" w:qFormat="1"/>
-    <w:lsdException w:name="heading 9" w:uiPriority="9" w:qFormat="1"/>
-    <w:lsdException w:name="toc 1" w:uiPriority="39"/>
-    <w:lsdException w:name="toc 2" w:uiPriority="39"/>
-    <w:lsdException w:name="toc 3" w:uiPriority="39"/>
-    <w:lsdException w:name="toc 4" w:uiPriority="39"/>
-    <w:lsdException w:name="toc 5" w:uiPriority="39"/>
-    <w:lsdException w:name="toc 6" w:uiPriority="39"/>
-    <w:lsdException w:name="toc 7" w:uiPriority="39"/>
-    <w:lsdException w:name="toc 8" w:uiPriority="39"/>
-    <w:lsdException w:name="toc 9" w:uiPriority="39"/>
-    <w:lsdException w:name="caption" w:uiPriority="35" w:qFormat="1"/>
-    <w:lsdException w:name="Title" w:semiHidden="0" w:uiPriority="10" w:unhideWhenUsed="0" w:qFormat="1"/>
-    <w:lsdException w:name="Default Paragraph Font" w:uiPriority="1"/>
-    <w:lsdException w:name="Subtitle" w:semiHidden="0" w:uiPriority="11" w:unhideWhenUsed="0" w:qFormat="1"/>
-    <w:lsdException w:name="Strong" w:semiHidden="0" w:uiPriority="22" w:unhideWhenUsed="0" w:qFormat="1"/>
-    <w:lsdException w:name="Emphasis" w:semiHidden="0" w:uiPriority="20" w:unhideWhenUsed="0" w:qFormat="1"/>
-    <w:lsdException w:name="Table Grid" w:semiHidden="0" w:uiPriority="59" w:unhideWhenUsed="0"/>
-    <w:lsdException w:name="Placeholder Text" w:unhideWhenUsed="0"/>
-    <w:lsdException w:name="No Spacing" w:semiHidden="0" w:uiPriority="1" w:unhideWhenUsed="0" w:qFormat="1"/>
-    <w:lsdException w:name="Light Shading" w:semiHidden="0" w:uiPriority="60" w:unhideWhenUsed="0"/>
-    <w:lsdException w:name="Light List" w:semiHidden="0" w:uiPriority="61" w:unhideWhenUsed="0"/>
-    <w:lsdException w:name="Light Grid" w:semiHidden="0" w:uiPriority="62" w:unhideWhenUsed="0"/>
-    <w:lsdException w:name="Medium Shading 1" w:semiHidden="0" w:uiPriority="63" w:unhideWhenUsed="0"/>
-    <w:lsdException w:name="Medium Shading 2" w:semiHidden="0" w:uiPriority="64" w:unhideWhenUsed="0"/>
-    <w:lsdException w:name="Medium List 1" w:semiHidden="0" w:uiPriority="65" w:unhideWhenUsed="0"/>
-    <w:lsdException w:name="Medium List 2" w:semiHidden="0" w:uiPriority="66" w:unhideWhenUsed="0"/>
-    <w:lsdException w:name="Medium Grid 1" w:semiHidden="0" w:uiPriority="67" w:unhideWhenUsed="0"/>
-    <w:lsdException w:name="Medium Grid 2" w:semiHidden="0" w:uiPriority="68" w:unhideWhenUsed="0"/>
-    <w:lsdException w:name="Medium Grid 3" w:semiHidden="0" w:uiPriority="69" w:unhideWhenUsed="0"/>
-    <w:lsdException w:name="Dark List" w:semiHidden="0" w:uiPriority="70" w:unhideWhenUsed="0"/>
-    <w:lsdException w:name="Colorful Shading" w:semiHidden="0" w:uiPriority="71" w:unhideWhenUsed="0"/>
-    <w:lsdException w:name="Colorful List" w:semiHidden="0" w:uiPriority="72" w:unhideWhenUsed="0"/>
-    <w:lsdException w:name="Colorful Grid" w:semiHidden="0" w:uiPriority="73" w:unhideWhenUsed="0"/>
-    <w:lsdException w:name="Light Shading Accent 1" w:semiHidden="0" w:uiPriority="60" w:unhideWhenUsed="0"/>
-    <w:lsdException w:name="Light List Accent 1" w:semiHidden="0" w:uiPriority="61" w:unhideWhenUsed="0"/>
-    <w:lsdException w:name="Light Grid Accent 1" w:semiHidden="0" w:uiPriority="62" w:unhideWhenUsed="0"/>
-    <w:lsdException w:name="Medium Shading 1 Accent 1" w:semiHidden="0" w:uiPriority="63" w:unhideWhenUsed="0"/>
-    <w:lsdException w:name="Medium Shading 2 Accent 1" w:semiHidden="0" w:uiPriority="64" w:unhideWhenUsed="0"/>
-    <w:lsdException w:name="Medium List 1 Accent 1" w:semiHidden="0" w:uiPriority="65" w:unhideWhenUsed="0"/>
-    <w:lsdException w:name="Revision" w:unhideWhenUsed="0"/>
-    <w:lsdException w:name="List Paragraph" w:semiHidden="0" w:uiPriority="34" w:unhideWhenUsed="0" w:qFormat="1"/>
-    <w:lsdException w:name="Quote" w:semiHidden="0" w:uiPriority="29" w:unhideWhenUsed="0" w:qFormat="1"/>
-    <w:lsdException w:name="Intense Quote" w:semiHidden="0" w:uiPriority="30" w:unhideWhenUsed="0" w:qFormat="1"/>
-    <w:lsdException w:name="Medium List 2 Accent 1" w:semiHidden="0" w:uiPriority="66" w:unhideWhenUsed="0"/>
-    <w:lsdException w:name="Medium Grid 1 Accent 1" w:semiHidden="0" w:uiPriority="67" w:unhideWhenUsed="0"/>
-    <w:lsdException w:name="Medium Grid 2 Accent 1" w:semiHidden="0" w:uiPriority="68" w:unhideWhenUsed="0"/>
-    <w:lsdException w:name="Medium Grid 3 Accent 1" w:semiHidden="0" w:uiPriority="69" w:unhideWhenUsed="0"/>
-    <w:lsdException w:name="Dark List Accent 1" w:semiHidden="0" w:uiPriority="70" w:unhideWhenUsed="0"/>
-    <w:lsdException w:name="Colorful Shading Accent 1" w:semiHidden="0" w:uiPriority="71" w:unhideWhenUsed="0"/>
-    <w:lsdException w:name="Colorful List Accent 1" w:semiHidden="0" w:uiPriority="72" w:unhideWhenUsed="0"/>
-    <w:lsdException w:name="Colorful Grid Accent 1" w:semiHidden="0" w:uiPriority="73" w:unhideWhenUsed="0"/>
-    <w:lsdException w:name="Light Shading Accent 2" w:semiHidden="0" w:uiPriority="60" w:unhideWhenUsed="0"/>
-    <w:lsdException w:name="Light List Accent 2" w:semiHidden="0" w:uiPriority="61" w:unhideWhenUsed="0"/>
-    <w:lsdException w:name="Light Grid Accent 2" w:semiHidden="0" w:uiPriority="62" w:unhideWhenUsed="0"/>
-    <w:lsdException w:name="Medium Shading 1 Accent 2" w:semiHidden="0" w:uiPriority="63" w:unhideWhenUsed="0"/>
-    <w:lsdException w:name="Medium Shading 2 Accent 2" w:semiHidden="0" w:uiPriority="64" w:unhideWhenUsed="0"/>
-    <w:lsdException w:name="Medium List 1 Accent 2" w:semiHidden="0" w:uiPriority="65" w:unhideWhenUsed="0"/>
-    <w:lsdException w:name="Medium List 2 Accent 2" w:semiHidden="0" w:uiPriority="66" w:unhideWhenUsed="0"/>
-    <w:lsdException w:name="Medium Grid 1 Accent 2" w:semiHidden="0" w:uiPriority="67" w:unhideWhenUsed="0"/>
-    <w:lsdException w:name="Medium Grid 2 Accent 2" w:semiHidden="0" w:uiPriority="68" w:unhideWhenUsed="0"/>
-    <w:lsdException w:name="Medium Grid 3 Accent 2" w:semiHidden="0" w:uiPriority="69" w:unhideWhenUsed="0"/>
-    <w:lsdException w:name="Dark List Accent 2" w:semiHidden="0" w:uiPriority="70" w:unhideWhenUsed="0"/>
-    <w:lsdException w:name="Colorful Shading Accent 2" w:semiHidden="0" w:uiPriority="71" w:unhideWhenUsed="0"/>
-    <w:lsdException w:name="Colorful List Accent 2" w:semiHidden="0" w:uiPriority="72" w:unhideWhenUsed="0"/>
-    <w:lsdException w:name="Colorful Grid Accent 2" w:semiHidden="0" w:uiPriority="73" w:unhideWhenUsed="0"/>
-    <w:lsdException w:name="Light Shading Accent 3" w:semiHidden="0" w:uiPriority="60" w:unhideWhenUsed="0"/>
-    <w:lsdException w:name="Light List Accent 3" w:semiHidden="0" w:uiPriority="61" w:unhideWhenUsed="0"/>
-    <w:lsdException w:name="Light Grid Accent 3" w:semiHidden="0" w:uiPriority="62" w:unhideWhenUsed="0"/>
-    <w:lsdException w:name="Medium Shading 1 Accent 3" w:semiHidden="0" w:uiPriority="63" w:unhideWhenUsed="0"/>
-    <w:lsdException w:name="Medium Shading 2 Accent 3" w:semiHidden="0" w:uiPriority="64" w:unhideWhenUsed="0"/>
-    <w:lsdException w:name="Medium List 1 Accent 3" w:semiHidden="0" w:uiPriority="65" w:unhideWhenUsed="0"/>
-    <w:lsdException w:name="Medium List 2 Accent 3" w:semiHidden="0" w:uiPriority="66" w:unhideWhenUsed="0"/>
-    <w:lsdException w:name="Medium Grid 1 Accent 3" w:semiHidden="0" w:uiPriority="67" w:unhideWhenUsed="0"/>
-    <w:lsdException w:name="Medium Grid 2 Accent 3" w:semiHidden="0" w:uiPriority="68" w:unhideWhenUsed="0"/>
-    <w:lsdException w:name="Medium Grid 3 Accent 3" w:semiHidden="0" w:uiPriority="69" w:unhideWhenUsed="0"/>
-    <w:lsdException w:name="Dark List Accent 3" w:semiHidden="0" w:uiPriority="70" w:unhideWhenUsed="0"/>
-    <w:lsdException w:name="Colorful Shading Accent 3" w:semiHidden="0" w:uiPriority="71" w:unhideWhenUsed="0"/>
-    <w:lsdException w:name="Colorful List Accent 3" w:semiHidden="0" w:uiPriority="72" w:unhideWhenUsed="0"/>
-    <w:lsdException w:name="Colorful Grid Accent 3" w:semiHidden="0" w:uiPriority="73" w:unhideWhenUsed="0"/>
-    <w:lsdException w:name="Light Shading Accent 4" w:semiHidden="0" w:uiPriority="60" w:unhideWhenUsed="0"/>
-    <w:lsdException w:name="Light List Accent 4" w:semiHidden="0" w:uiPriority="61" w:unhideWhenUsed="0"/>
-    <w:lsdException w:name="Light Grid Accent 4" w:semiHidden="0" w:uiPriority="62" w:unhideWhenUsed="0"/>
-    <w:lsdException w:name="Medium Shading 1 Accent 4" w:semiHidden="0" w:uiPriority="63" w:unhideWhenUsed="0"/>
-    <w:lsdException w:name="Medium Shading 2 Accent 4" w:semiHidden="0" w:uiPriority="64" w:unhideWhenUsed="0"/>
-    <w:lsdException w:name="Medium List 1 Accent 4" w:semiHidden="0" w:uiPriority="65" w:unhideWhenUsed="0"/>
-    <w:lsdException w:name="Medium List 2 Accent 4" w:semiHidden="0" w:uiPriority="66" w:unhideWhenUsed="0"/>
-    <w:lsdException w:name="Medium Grid 1 Accent 4" w:semiHidden="0" w:uiPriority="67" w:unhideWhenUsed="0"/>
-    <w:lsdException w:name="Medium Grid 2 Accent 4" w:semiHidden="0" w:uiPriority="68" w:unhideWhenUsed="0"/>
-    <w:lsdException w:name="Medium Grid 3 Accent 4" w:semiHidden="0" w:uiPriority="69" w:unhideWhenUsed="0"/>
-    <w:lsdException w:name="Dark List Accent 4" w:semiHidden="0" w:uiPriority="70" w:unhideWhenUsed="0"/>
-    <w:lsdException w:name="Colorful Shading Accent 4" w:semiHidden="0" w:uiPriority="71" w:unhideWhenUsed="0"/>
-    <w:lsdException w:name="Colorful List Accent 4" w:semiHidden="0" w:uiPriority="72" w:unhideWhenUsed="0"/>
-    <w:lsdException w:name="Colorful Grid Accent 4" w:semiHidden="0" w:uiPriority="73" w:unhideWhenUsed="0"/>
-    <w:lsdException w:name="Light Shading Accent 5" w:semiHidden="0" w:uiPriority="60" w:unhideWhenUsed="0"/>
-    <w:lsdException w:name="Light List Accent 5" w:semiHidden="0" w:uiPriority="61" w:unhideWhenUsed="0"/>
-    <w:lsdException w:name="Light Grid Accent 5" w:semiHidden="0" w:uiPriority="62" w:unhideWhenUsed="0"/>
-    <w:lsdException w:name="Medium Shading 1 Accent 5" w:semiHidden="0" w:uiPriority="63" w:unhideWhenUsed="0"/>
-    <w:lsdException w:name="Medium Shading 2 Accent 5" w:semiHidden="0" w:uiPriority="64" w:unhideWhenUsed="0"/>
-    <w:lsdException w:name="Medium List 1 Accent 5" w:semiHidden="0" w:uiPriority="65" w:unhideWhenUsed="0"/>
-    <w:lsdException w:name="Medium List 2 Accent 5" w:semiHidden="0" w:uiPriority="66" w:unhideWhenUsed="0"/>
-    <w:lsdException w:name="Medium Grid 1 Accent 5" w:semiHidden="0" w:uiPriority="67" w:unhideWhenUsed="0"/>
-    <w:lsdException w:name="Medium Grid 2 Accent 5" w:semiHidden="0" w:uiPriority="68" w:unhideWhenUsed="0"/>
-    <w:lsdException w:name="Medium Grid 3 Accent 5" w:semiHidden="0" w:uiPriority="69" w:unhideWhenUsed="0"/>
-    <w:lsdException w:name="Dark List Accent 5" w:semiHidden="0" w:uiPriority="70" w:unhideWhenUsed="0"/>
-    <w:lsdException w:name="Colorful Shading Accent 5" w:semiHidden="0" w:uiPriority="71" w:unhideWhenUsed="0"/>
-    <w:lsdException w:name="Colorful List Accent 5" w:semiHidden="0" w:uiPriority="72" w:unhideWhenUsed="0"/>
-    <w:lsdException w:name="Colorful Grid Accent 5" w:semiHidden="0" w:uiPriority="73" w:unhideWhenUsed="0"/>
-    <w:lsdException w:name="Light Shading Accent 6" w:semiHidden="0" w:uiPriority="60" w:unhideWhenUsed="0"/>
-    <w:lsdException w:name="Light List Accent 6" w:semiHidden="0" w:uiPriority="61" w:unhideWhenUsed="0"/>
-    <w:lsdException w:name="Light Grid Accent 6" w:semiHidden="0" w:uiPriority="62" w:unhideWhenUsed="0"/>
-    <w:lsdException w:name="Medium Shading 1 Accent 6" w:semiHidden="0" w:uiPriority="63" w:unhideWhenUsed="0"/>
-    <w:lsdException w:name="Medium Shading 2 Accent 6" w:semiHidden="0" w:uiPriority="64" w:unhideWhenUsed="0"/>
-    <w:lsdException w:name="Medium List 1 Accent 6" w:semiHidden="0" w:uiPriority="65" w:unhideWhenUsed="0"/>
-    <w:lsdException w:name="Medium List 2 Accent 6" w:semiHidden="0" w:uiPriority="66" w:unhideWhenUsed="0"/>
-    <w:lsdException w:name="Medium Grid 1 Accent 6" w:semiHidden="0" w:uiPriority="67" w:unhideWhenUsed="0"/>
-    <w:lsdException w:name="Medium Grid 2 Accent 6" w:semiHidden="0" w:uiPriority="68" w:unhideWhenUsed="0"/>
-    <w:lsdException w:name="Medium Grid 3 Accent 6" w:semiHidden="0" w:uiPriority="69" w:unhideWhenUsed="0"/>
-    <w:lsdException w:name="Dark List Accent 6" w:semiHidden="0" w:uiPriority="70" w:unhideWhenUsed="0"/>
-    <w:lsdException w:name="Colorful Shading Accent 6" w:semiHidden="0" w:uiPriority="71" w:unhideWhenUsed="0"/>
-    <w:lsdException w:name="Colorful List Accent 6" w:semiHidden="0" w:uiPriority="72" w:unhideWhenUsed="0"/>
-    <w:lsdException w:name="Colorful Grid Accent 6" w:semiHidden="0" w:uiPriority="73" w:unhideWhenUsed="0"/>
-    <w:lsdException w:name="Subtle Emphasis" w:semiHidden="0" w:uiPriority="19" w:unhideWhenUsed="0" w:qFormat="1"/>
-    <w:lsdException w:name="Intense Emphasis" w:semiHidden="0" w:uiPriority="21" w:unhideWhenUsed="0" w:qFormat="1"/>
-    <w:lsdException w:name="Subtle Reference" w:semiHidden="0" w:uiPriority="31" w:unhideWhenUsed="0" w:qFormat="1"/>
-    <w:lsdException w:name="Intense Reference" w:semiHidden="0" w:uiPriority="32" w:unhideWhenUsed="0" w:qFormat="1"/>
-    <w:lsdException w:name="Book Title" w:semiHidden="0" w:uiPriority="33" w:unhideWhenUsed="0" w:qFormat="1"/>
-    <w:lsdException w:name="Bibliography" w:uiPriority="37"/>
-    <w:lsdException w:name="TOC Heading" w:uiPriority="39" w:qFormat="1"/>
+  <w:latentStyles w:defLockedState="0" w:defUIPriority="99" w:defSemiHidden="0" w:defUnhideWhenUsed="0" w:defQFormat="0" w:count="371">
+    <w:lsdException w:name="Normal" w:uiPriority="0" w:qFormat="1"/>
+    <w:lsdException w:name="heading 1" w:uiPriority="9" w:qFormat="1"/>
+    <w:lsdException w:name="heading 2" w:semiHidden="1" w:uiPriority="9" w:unhideWhenUsed="1" w:qFormat="1"/>
+    <w:lsdException w:name="heading 3" w:semiHidden="1" w:uiPriority="9" w:unhideWhenUsed="1" w:qFormat="1"/>
+    <w:lsdException w:name="heading 4" w:semiHidden="1" w:uiPriority="9" w:unhideWhenUsed="1" w:qFormat="1"/>
+    <w:lsdException w:name="heading 5" w:semiHidden="1" w:uiPriority="9" w:unhideWhenUsed="1" w:qFormat="1"/>
+    <w:lsdException w:name="heading 6" w:semiHidden="1" w:uiPriority="9" w:unhideWhenUsed="1" w:qFormat="1"/>
+    <w:lsdException w:name="heading 7" w:semiHidden="1" w:uiPriority="9" w:unhideWhenUsed="1" w:qFormat="1"/>
+    <w:lsdException w:name="heading 8" w:semiHidden="1" w:uiPriority="9" w:unhideWhenUsed="1" w:qFormat="1"/>
+    <w:lsdException w:name="heading 9" w:semiHidden="1" w:uiPriority="9" w:unhideWhenUsed="1" w:qFormat="1"/>
+    <w:lsdException w:name="index 1" w:semiHidden="1" w:unhideWhenUsed="1"/>
+    <w:lsdException w:name="index 2" w:semiHidden="1" w:unhideWhenUsed="1"/>
+    <w:lsdException w:name="index 3" w:semiHidden="1" w:unhideWhenUsed="1"/>
+    <w:lsdException w:name="index 4" w:semiHidden="1" w:unhideWhenUsed="1"/>
+    <w:lsdException w:name="index 5" w:semiHidden="1" w:unhideWhenUsed="1"/>
+    <w:lsdException w:name="index 6" w:semiHidden="1" w:unhideWhenUsed="1"/>
+    <w:lsdException w:name="index 7" w:semiHidden="1" w:unhideWhenUsed="1"/>
+    <w:lsdException w:name="index 8" w:semiHidden="1" w:unhideWhenUsed="1"/>
+    <w:lsdException w:name="index 9" w:semiHidden="1" w:unhideWhenUsed="1"/>
+    <w:lsdException w:name="toc 1" w:semiHidden="1" w:uiPriority="39" w:unhideWhenUsed="1"/>
+    <w:lsdException w:name="toc 2" w:semiHidden="1" w:uiPriority="39" w:unhideWhenUsed="1"/>
+    <w:lsdException w:name="toc 3" w:semiHidden="1" w:uiPriority="39" w:unhideWhenUsed="1"/>
+    <w:lsdException w:name="toc 4" w:semiHidden="1" w:uiPriority="39" w:unhideWhenUsed="1"/>
+    <w:lsdException w:name="toc 5" w:semiHidden="1" w:uiPriority="39" w:unhideWhenUsed="1"/>
+    <w:lsdException w:name="toc 6" w:semiHidden="1" w:uiPriority="39" w:unhideWhenUsed="1"/>
+    <w:lsdException w:name="toc 7" w:semiHidden="1" w:uiPriority="39" w:unhideWhenUsed="1"/>
+    <w:lsdException w:name="toc 8" w:semiHidden="1" w:uiPriority="39" w:unhideWhenUsed="1"/>
+    <w:lsdException w:name="toc 9" w:semiHidden="1" w:uiPriority="39" w:unhideWhenUsed="1"/>
+    <w:lsdException w:name="Normal Indent" w:semiHidden="1" w:unhideWhenUsed="1"/>
+    <w:lsdException w:name="footnote text" w:semiHidden="1" w:unhideWhenUsed="1"/>
+    <w:lsdException w:name="annotation text" w:semiHidden="1" w:unhideWhenUsed="1"/>
+    <w:lsdException w:name="header" w:semiHidden="1" w:unhideWhenUsed="1"/>
+    <w:lsdException w:name="footer" w:semiHidden="1" w:unhideWhenUsed="1"/>
+    <w:lsdException w:name="index heading" w:semiHidden="1" w:unhideWhenUsed="1"/>
+    <w:lsdException w:name="caption" w:semiHidden="1" w:uiPriority="35" w:unhideWhenUsed="1" w:qFormat="1"/>
+    <w:lsdException w:name="table of figures" w:semiHidden="1" w:unhideWhenUsed="1"/>
+    <w:lsdException w:name="envelope address" w:semiHidden="1" w:unhideWhenUsed="1"/>
+    <w:lsdException w:name="envelope return" w:semiHidden="1" w:unhideWhenUsed="1"/>
+    <w:lsdException w:name="footnote reference" w:semiHidden="1" w:unhideWhenUsed="1"/>
+    <w:lsdException w:name="annotation reference" w:semiHidden="1" w:unhideWhenUsed="1"/>
+    <w:lsdException w:name="line number" w:semiHidden="1" w:unhideWhenUsed="1"/>
+    <w:lsdException w:name="page number" w:semiHidden="1" w:unhideWhenUsed="1"/>
+    <w:lsdException w:name="endnote reference" w:semiHidden="1" w:unhideWhenUsed="1"/>
+    <w:lsdException w:name="endnote text" w:semiHidden="1" w:unhideWhenUsed="1"/>
+    <w:lsdException w:name="table of authorities" w:semiHidden="1" w:unhideWhenUsed="1"/>
+    <w:lsdException w:name="macro" w:semiHidden="1" w:unhideWhenUsed="1"/>
+    <w:lsdException w:name="toa heading" w:semiHidden="1" w:unhideWhenUsed="1"/>
+    <w:lsdException w:name="List" w:semiHidden="1" w:unhideWhenUsed="1"/>
+    <w:lsdException w:name="List Bullet" w:semiHidden="1" w:unhideWhenUsed="1"/>
+    <w:lsdException w:name="List Number" w:semiHidden="1" w:unhideWhenUsed="1"/>
+    <w:lsdException w:name="List 2" w:semiHidden="1" w:unhideWhenUsed="1"/>
+    <w:lsdException w:name="List 3" w:semiHidden="1" w:unhideWhenUsed="1"/>
+    <w:lsdException w:name="List 4" w:semiHidden="1" w:unhideWhenUsed="1"/>
+    <w:lsdException w:name="List 5" w:semiHidden="1" w:unhideWhenUsed="1"/>
+    <w:lsdException w:name="List Bullet 2" w:semiHidden="1" w:unhideWhenUsed="1"/>
+    <w:lsdException w:name="List Bullet 3" w:semiHidden="1" w:unhideWhenUsed="1"/>
+    <w:lsdException w:name="List Bullet 4" w:semiHidden="1" w:unhideWhenUsed="1"/>
+    <w:lsdException w:name="List Bullet 5" w:semiHidden="1" w:unhideWhenUsed="1"/>
+    <w:lsdException w:name="List Number 2" w:semiHidden="1" w:unhideWhenUsed="1"/>
+    <w:lsdException w:name="List Number 3" w:semiHidden="1" w:unhideWhenUsed="1"/>
+    <w:lsdException w:name="List Number 4" w:semiHidden="1" w:unhideWhenUsed="1"/>
+    <w:lsdException w:name="List Number 5" w:semiHidden="1" w:unhideWhenUsed="1"/>
+    <w:lsdException w:name="Title" w:uiPriority="10" w:qFormat="1"/>
+    <w:lsdException w:name="Closing" w:semiHidden="1" w:unhideWhenUsed="1"/>
+    <w:lsdException w:name="Signature" w:semiHidden="1" w:unhideWhenUsed="1"/>
+    <w:lsdException w:name="Default Paragraph Font" w:semiHidden="1" w:uiPriority="1" w:unhideWhenUsed="1"/>
+    <w:lsdException w:name="Body Text" w:semiHidden="1" w:unhideWhenUsed="1"/>
+    <w:lsdException w:name="Body Text Indent" w:semiHidden="1" w:unhideWhenUsed="1"/>
+    <w:lsdException w:name="List Continue" w:semiHidden="1" w:unhideWhenUsed="1"/>
+    <w:lsdException w:name="List Continue 2" w:semiHidden="1" w:unhideWhenUsed="1"/>
+    <w:lsdException w:name="List Continue 3" w:semiHidden="1" w:unhideWhenUsed="1"/>
+    <w:lsdException w:name="List Continue 4" w:semiHidden="1" w:unhideWhenUsed="1"/>
+    <w:lsdException w:name="List Continue 5" w:semiHidden="1" w:unhideWhenUsed="1"/>
+    <w:lsdException w:name="Message Header" w:semiHidden="1" w:unhideWhenUsed="1"/>
+    <w:lsdException w:name="Subtitle" w:uiPriority="11" w:qFormat="1"/>
+    <w:lsdException w:name="Salutation" w:semiHidden="1" w:unhideWhenUsed="1"/>
+    <w:lsdException w:name="Date" w:semiHidden="1" w:unhideWhenUsed="1"/>
+    <w:lsdException w:name="Body Text First Indent" w:semiHidden="1" w:unhideWhenUsed="1"/>
+    <w:lsdException w:name="Body Text First Indent 2" w:semiHidden="1" w:unhideWhenUsed="1"/>
+    <w:lsdException w:name="Note Heading" w:semiHidden="1" w:unhideWhenUsed="1"/>
+    <w:lsdException w:name="Body Text 2" w:semiHidden="1" w:unhideWhenUsed="1"/>
+    <w:lsdException w:name="Body Text 3" w:semiHidden="1" w:unhideWhenUsed="1"/>
+    <w:lsdException w:name="Body Text Indent 2" w:semiHidden="1" w:unhideWhenUsed="1"/>
+    <w:lsdException w:name="Body Text Indent 3" w:semiHidden="1" w:unhideWhenUsed="1"/>
+    <w:lsdException w:name="Block Text" w:semiHidden="1" w:unhideWhenUsed="1"/>
+    <w:lsdException w:name="Hyperlink" w:semiHidden="1" w:unhideWhenUsed="1"/>
+    <w:lsdException w:name="FollowedHyperlink" w:semiHidden="1" w:unhideWhenUsed="1"/>
+    <w:lsdException w:name="Strong" w:uiPriority="22" w:qFormat="1"/>
+    <w:lsdException w:name="Emphasis" w:uiPriority="20" w:qFormat="1"/>
+    <w:lsdException w:name="Document Map" w:semiHidden="1" w:unhideWhenUsed="1"/>
+    <w:lsdException w:name="Plain Text" w:semiHidden="1" w:unhideWhenUsed="1"/>
+    <w:lsdException w:name="E-mail Signature" w:semiHidden="1" w:unhideWhenUsed="1"/>
+    <w:lsdException w:name="HTML Top of Form" w:semiHidden="1" w:unhideWhenUsed="1"/>
+    <w:lsdException w:name="HTML Bottom of Form" w:semiHidden="1" w:unhideWhenUsed="1"/>
+    <w:lsdException w:name="Normal (Web)" w:semiHidden="1" w:unhideWhenUsed="1"/>
+    <w:lsdException w:name="HTML Acronym" w:semiHidden="1" w:unhideWhenUsed="1"/>
+    <w:lsdException w:name="HTML Address" w:semiHidden="1" w:unhideWhenUsed="1"/>
+    <w:lsdException w:name="HTML Cite" w:semiHidden="1" w:unhideWhenUsed="1"/>
+    <w:lsdException w:name="HTML Code" w:semiHidden="1" w:unhideWhenUsed="1"/>
+    <w:lsdException w:name="HTML Definition" w:semiHidden="1" w:unhideWhenUsed="1"/>
+    <w:lsdException w:name="HTML Keyboard" w:semiHidden="1" w:unhideWhenUsed="1"/>
+    <w:lsdException w:name="HTML Preformatted" w:semiHidden="1" w:unhideWhenUsed="1"/>
+    <w:lsdException w:name="HTML Sample" w:semiHidden="1" w:unhideWhenUsed="1"/>
+    <w:lsdException w:name="HTML Typewriter" w:semiHidden="1" w:unhideWhenUsed="1"/>
+    <w:lsdException w:name="HTML Variable" w:semiHidden="1" w:unhideWhenUsed="1"/>
+    <w:lsdException w:name="Normal Table" w:semiHidden="1" w:unhideWhenUsed="1"/>
+    <w:lsdException w:name="annotation subject" w:semiHidden="1" w:unhideWhenUsed="1"/>
+    <w:lsdException w:name="No List" w:semiHidden="1" w:unhideWhenUsed="1"/>
+    <w:lsdException w:name="Outline List 1" w:semiHidden="1" w:unhideWhenUsed="1"/>
+    <w:lsdException w:name="Outline List 2" w:semiHidden="1" w:unhideWhenUsed="1"/>
+    <w:lsdException w:name="Outline List 3" w:semiHidden="1" w:unhideWhenUsed="1"/>
+    <w:lsdException w:name="Table Simple 1" w:semiHidden="1" w:unhideWhenUsed="1"/>
+    <w:lsdException w:name="Table Simple 2" w:semiHidden="1" w:unhideWhenUsed="1"/>
+    <w:lsdException w:name="Table Simple 3" w:semiHidden="1" w:unhideWhenUsed="1"/>
+    <w:lsdException w:name="Table Classic 1" w:semiHidden="1" w:unhideWhenUsed="1"/>
+    <w:lsdException w:name="Table Classic 2" w:semiHidden="1" w:unhideWhenUsed="1"/>
+    <w:lsdException w:name="Table Classic 3" w:semiHidden="1" w:unhideWhenUsed="1"/>
+    <w:lsdException w:name="Table Classic 4" w:semiHidden="1" w:unhideWhenUsed="1"/>
+    <w:lsdException w:name="Table Colorful 1" w:semiHidden="1" w:unhideWhenUsed="1"/>
+    <w:lsdException w:name="Table Colorful 2" w:semiHidden="1" w:unhideWhenUsed="1"/>
+    <w:lsdException w:name="Table Colorful 3" w:semiHidden="1" w:unhideWhenUsed="1"/>
+    <w:lsdException w:name="Table Columns 1" w:semiHidden="1" w:unhideWhenUsed="1"/>
+    <w:lsdException w:name="Table Columns 2" w:semiHidden="1" w:unhideWhenUsed="1"/>
+    <w:lsdException w:name="Table Columns 3" w:semiHidden="1" w:unhideWhenUsed="1"/>
+    <w:lsdException w:name="Table Columns 4" w:semiHidden="1" w:unhideWhenUsed="1"/>
+    <w:lsdException w:name="Table Columns 5" w:semiHidden="1" w:unhideWhenUsed="1"/>
+    <w:lsdException w:name="Table Grid 1" w:semiHidden="1" w:unhideWhenUsed="1"/>
+    <w:lsdException w:name="Table Grid 2" w:semiHidden="1" w:unhideWhenUsed="1"/>
+    <w:lsdException w:name="Table Grid 3" w:semiHidden="1" w:unhideWhenUsed="1"/>
+    <w:lsdException w:name="Table Grid 4" w:semiHidden="1" w:unhideWhenUsed="1"/>
+    <w:lsdException w:name="Table Grid 5" w:semiHidden="1" w:unhideWhenUsed="1"/>
+    <w:lsdException w:name="Table Grid 6" w:semiHidden="1" w:unhideWhenUsed="1"/>
+    <w:lsdException w:name="Table Grid 7" w:semiHidden="1" w:unhideWhenUsed="1"/>
+    <w:lsdException w:name="Table Grid 8" w:semiHidden="1" w:unhideWhenUsed="1"/>
+    <w:lsdException w:name="Table List 1" w:semiHidden="1" w:unhideWhenUsed="1"/>
+    <w:lsdException w:name="Table List 2" w:semiHidden="1" w:unhideWhenUsed="1"/>
+    <w:lsdException w:name="Table List 3" w:semiHidden="1" w:unhideWhenUsed="1"/>
+    <w:lsdException w:name="Table List 4" w:semiHidden="1" w:unhideWhenUsed="1"/>
+    <w:lsdException w:name="Table List 5" w:semiHidden="1" w:unhideWhenUsed="1"/>
+    <w:lsdException w:name="Table List 6" w:semiHidden="1" w:unhideWhenUsed="1"/>
+    <w:lsdException w:name="Table List 7" w:semiHidden="1" w:unhideWhenUsed="1"/>
+    <w:lsdException w:name="Table List 8" w:semiHidden="1" w:unhideWhenUsed="1"/>
+    <w:lsdException w:name="Table 3D effects 1" w:semiHidden="1" w:unhideWhenUsed="1"/>
+    <w:lsdException w:name="Table 3D effects 2" w:semiHidden="1" w:unhideWhenUsed="1"/>
+    <w:lsdException w:name="Table 3D effects 3" w:semiHidden="1" w:unhideWhenUsed="1"/>
+    <w:lsdException w:name="Table Contemporary" w:semiHidden="1" w:unhideWhenUsed="1"/>
+    <w:lsdException w:name="Table Elegant" w:semiHidden="1" w:unhideWhenUsed="1"/>
+    <w:lsdException w:name="Table Professional" w:semiHidden="1" w:unhideWhenUsed="1"/>
+    <w:lsdException w:name="Table Subtle 1" w:semiHidden="1" w:unhideWhenUsed="1"/>
+    <w:lsdException w:name="Table Subtle 2" w:semiHidden="1" w:unhideWhenUsed="1"/>
+    <w:lsdException w:name="Table Web 1" w:semiHidden="1" w:unhideWhenUsed="1"/>
+    <w:lsdException w:name="Table Web 2" w:semiHidden="1" w:unhideWhenUsed="1"/>
+    <w:lsdException w:name="Table Web 3" w:semiHidden="1" w:unhideWhenUsed="1"/>
+    <w:lsdException w:name="Balloon Text" w:semiHidden="1" w:unhideWhenUsed="1"/>
+    <w:lsdException w:name="Table Grid" w:uiPriority="59"/>
+    <w:lsdException w:name="Table Theme" w:semiHidden="1" w:unhideWhenUsed="1"/>
+    <w:lsdException w:name="Placeholder Text" w:semiHidden="1"/>
+    <w:lsdException w:name="No Spacing" w:uiPriority="1" w:qFormat="1"/>
+    <w:lsdException w:name="Light Shading" w:uiPriority="60"/>
+    <w:lsdException w:name="Light List" w:uiPriority="61"/>
+    <w:lsdException w:name="Light Grid" w:uiPriority="62"/>
+    <w:lsdException w:name="Medium Shading 1" w:uiPriority="63"/>
+    <w:lsdException w:name="Medium Shading 2" w:uiPriority="64"/>
+    <w:lsdException w:name="Medium List 1" w:uiPriority="65"/>
+    <w:lsdException w:name="Medium List 2" w:uiPriority="66"/>
+    <w:lsdException w:name="Medium Grid 1" w:uiPriority="67"/>
+    <w:lsdException w:name="Medium Grid 2" w:uiPriority="68"/>
+    <w:lsdException w:name="Medium Grid 3" w:uiPriority="69"/>
+    <w:lsdException w:name="Dark List" w:uiPriority="70"/>
+    <w:lsdException w:name="Colorful Shading" w:uiPriority="71"/>
+    <w:lsdException w:name="Colorful List" w:uiPriority="72"/>
+    <w:lsdException w:name="Colorful Grid" w:uiPriority="73"/>
+    <w:lsdException w:name="Light Shading Accent 1" w:uiPriority="60"/>
+    <w:lsdException w:name="Light List Accent 1" w:uiPriority="61"/>
+    <w:lsdException w:name="Light Grid Accent 1" w:uiPriority="62"/>
+    <w:lsdException w:name="Medium Shading 1 Accent 1" w:uiPriority="63"/>
+    <w:lsdException w:name="Medium Shading 2 Accent 1" w:uiPriority="64"/>
+    <w:lsdException w:name="Medium List 1 Accent 1" w:uiPriority="65"/>
+    <w:lsdException w:name="Revision" w:semiHidden="1"/>
+    <w:lsdException w:name="List Paragraph" w:uiPriority="34" w:qFormat="1"/>
+    <w:lsdException w:name="Quote" w:uiPriority="29" w:qFormat="1"/>
+    <w:lsdException w:name="Intense Quote" w:uiPriority="30" w:qFormat="1"/>
+    <w:lsdException w:name="Medium List 2 Accent 1" w:uiPriority="66"/>
+    <w:lsdException w:name="Medium Grid 1 Accent 1" w:uiPriority="67"/>
+    <w:lsdException w:name="Medium Grid 2 Accent 1" w:uiPriority="68"/>
+    <w:lsdException w:name="Medium Grid 3 Accent 1" w:uiPriority="69"/>
+    <w:lsdException w:name="Dark List Accent 1" w:uiPriority="70"/>
+    <w:lsdException w:name="Colorful Shading Accent 1" w:uiPriority="71"/>
+    <w:lsdException w:name="Colorful List Accent 1" w:uiPriority="72"/>
+    <w:lsdException w:name="Colorful Grid Accent 1" w:uiPriority="73"/>
+    <w:lsdException w:name="Light Shading Accent 2" w:uiPriority="60"/>
+    <w:lsdException w:name="Light List Accent 2" w:uiPriority="61"/>
+    <w:lsdException w:name="Light Grid Accent 2" w:uiPriority="62"/>
+    <w:lsdException w:name="Medium Shading 1 Accent 2" w:uiPriority="63"/>
+    <w:lsdException w:name="Medium Shading 2 Accent 2" w:uiPriority="64"/>
+    <w:lsdException w:name="Medium List 1 Accent 2" w:uiPriority="65"/>
+    <w:lsdException w:name="Medium List 2 Accent 2" w:uiPriority="66"/>
+    <w:lsdException w:name="Medium Grid 1 Accent 2" w:uiPriority="67"/>
+    <w:lsdException w:name="Medium Grid 2 Accent 2" w:uiPriority="68"/>
+    <w:lsdException w:name="Medium Grid 3 Accent 2" w:uiPriority="69"/>
+    <w:lsdException w:name="Dark List Accent 2" w:uiPriority="70"/>
+    <w:lsdException w:name="Colorful Shading Accent 2" w:uiPriority="71"/>
+    <w:lsdException w:name="Colorful List Accent 2" w:uiPriority="72"/>
+    <w:lsdException w:name="Colorful Grid Accent 2" w:uiPriority="73"/>
+    <w:lsdException w:name="Light Shading Accent 3" w:uiPriority="60"/>
+    <w:lsdException w:name="Light List Accent 3" w:uiPriority="61"/>
+    <w:lsdException w:name="Light Grid Accent 3" w:uiPriority="62"/>
+    <w:lsdException w:name="Medium Shading 1 Accent 3" w:uiPriority="63"/>
+    <w:lsdException w:name="Medium Shading 2 Accent 3" w:uiPriority="64"/>
+    <w:lsdException w:name="Medium List 1 Accent 3" w:uiPriority="65"/>
+    <w:lsdException w:name="Medium List 2 Accent 3" w:uiPriority="66"/>
+    <w:lsdException w:name="Medium Grid 1 Accent 3" w:uiPriority="67"/>
+    <w:lsdException w:name="Medium Grid 2 Accent 3" w:uiPriority="68"/>
+    <w:lsdException w:name="Medium Grid 3 Accent 3" w:uiPriority="69"/>
+    <w:lsdException w:name="Dark List Accent 3" w:uiPriority="70"/>
+    <w:lsdException w:name="Colorful Shading Accent 3" w:uiPriority="71"/>
+    <w:lsdException w:name="Colorful List Accent 3" w:uiPriority="72"/>
+    <w:lsdException w:name="Colorful Grid Accent 3" w:uiPriority="73"/>
+    <w:lsdException w:name="Light Shading Accent 4" w:uiPriority="60"/>
+    <w:lsdException w:name="Light List Accent 4" w:uiPriority="61"/>
+    <w:lsdException w:name="Light Grid Accent 4" w:uiPriority="62"/>
+    <w:lsdException w:name="Medium Shading 1 Accent 4" w:uiPriority="63"/>
+    <w:lsdException w:name="Medium Shading 2 Accent 4" w:uiPriority="64"/>
+    <w:lsdException w:name="Medium List 1 Accent 4" w:uiPriority="65"/>
+    <w:lsdException w:name="Medium List 2 Accent 4" w:uiPriority="66"/>
+    <w:lsdException w:name="Medium Grid 1 Accent 4" w:uiPriority="67"/>
+    <w:lsdException w:name="Medium Grid 2 Accent 4" w:uiPriority="68"/>
+    <w:lsdException w:name="Medium Grid 3 Accent 4" w:uiPriority="69"/>
+    <w:lsdException w:name="Dark List Accent 4" w:uiPriority="70"/>
+    <w:lsdException w:name="Colorful Shading Accent 4" w:uiPriority="71"/>
+    <w:lsdException w:name="Colorful List Accent 4" w:uiPriority="72"/>
+    <w:lsdException w:name="Colorful Grid Accent 4" w:uiPriority="73"/>
+    <w:lsdException w:name="Light Shading Accent 5" w:uiPriority="60"/>
+    <w:lsdException w:name="Light List Accent 5" w:uiPriority="61"/>
+    <w:lsdException w:name="Light Grid Accent 5" w:uiPriority="62"/>
+    <w:lsdException w:name="Medium Shading 1 Accent 5" w:uiPriority="63"/>
+    <w:lsdException w:name="Medium Shading 2 Accent 5" w:uiPriority="64"/>
+    <w:lsdException w:name="Medium List 1 Accent 5" w:uiPriority="65"/>
+    <w:lsdException w:name="Medium List 2 Accent 5" w:uiPriority="66"/>
+    <w:lsdException w:name="Medium Grid 1 Accent 5" w:uiPriority="67"/>
+    <w:lsdException w:name="Medium Grid 2 Accent 5" w:uiPriority="68"/>
+    <w:lsdException w:name="Medium Grid 3 Accent 5" w:uiPriority="69"/>
+    <w:lsdException w:name="Dark List Accent 5" w:uiPriority="70"/>
+    <w:lsdException w:name="Colorful Shading Accent 5" w:uiPriority="71"/>
+    <w:lsdException w:name="Colorful List Accent 5" w:uiPriority="72"/>
+    <w:lsdException w:name="Colorful Grid Accent 5" w:uiPriority="73"/>
+    <w:lsdException w:name="Light Shading Accent 6" w:uiPriority="60"/>
+    <w:lsdException w:name="Light List Accent 6" w:uiPriority="61"/>
+    <w:lsdException w:name="Light Grid Accent 6" w:uiPriority="62"/>
+    <w:lsdException w:name="Medium Shading 1 Accent 6" w:uiPriority="63"/>
+    <w:lsdException w:name="Medium Shading 2 Accent 6" w:uiPriority="64"/>
+    <w:lsdException w:name="Medium List 1 Accent 6" w:uiPriority="65"/>
+    <w:lsdException w:name="Medium List 2 Accent 6" w:uiPriority="66"/>
+    <w:lsdException w:name="Medium Grid 1 Accent 6" w:uiPriority="67"/>
+    <w:lsdException w:name="Medium Grid 2 Accent 6" w:uiPriority="68"/>
+    <w:lsdException w:name="Medium Grid 3 Accent 6" w:uiPriority="69"/>
+    <w:lsdException w:name="Dark List Accent 6" w:uiPriority="70"/>
+    <w:lsdException w:name="Colorful Shading Accent 6" w:uiPriority="71"/>
+    <w:lsdException w:name="Colorful List Accent 6" w:uiPriority="72"/>
+    <w:lsdException w:name="Colorful Grid Accent 6" w:uiPriority="73"/>
+    <w:lsdException w:name="Subtle Emphasis" w:uiPriority="19" w:qFormat="1"/>
+    <w:lsdException w:name="Intense Emphasis" w:uiPriority="21" w:qFormat="1"/>
+    <w:lsdException w:name="Subtle Reference" w:uiPriority="31" w:qFormat="1"/>
+    <w:lsdException w:name="Intense Reference" w:uiPriority="32" w:qFormat="1"/>
+    <w:lsdException w:name="Book Title" w:uiPriority="33" w:qFormat="1"/>
+    <w:lsdException w:name="Bibliography" w:semiHidden="1" w:uiPriority="37" w:unhideWhenUsed="1"/>
+    <w:lsdException w:name="TOC Heading" w:semiHidden="1" w:uiPriority="39" w:unhideWhenUsed="1" w:qFormat="1"/>
+    <w:lsdException w:name="Plain Table 1" w:uiPriority="41"/>
+    <w:lsdException w:name="Plain Table 2" w:uiPriority="42"/>
+    <w:lsdException w:name="Plain Table 3" w:uiPriority="43"/>
+    <w:lsdException w:name="Plain Table 4" w:uiPriority="44"/>
+    <w:lsdException w:name="Plain Table 5" w:uiPriority="45"/>
+    <w:lsdException w:name="Grid Table Light" w:uiPriority="40"/>
+    <w:lsdException w:name="Grid Table 1 Light" w:uiPriority="46"/>
+    <w:lsdException w:name="Grid Table 2" w:uiPriority="47"/>
+    <w:lsdException w:name="Grid Table 3" w:uiPriority="48"/>
+    <w:lsdException w:name="Grid Table 4" w:uiPriority="49"/>
+    <w:lsdException w:name="Grid Table 5 Dark" w:uiPriority="50"/>
+    <w:lsdException w:name="Grid Table 6 Colorful" w:uiPriority="51"/>
+    <w:lsdException w:name="Grid Table 7 Colorful" w:uiPriority="52"/>
+    <w:lsdException w:name="Grid Table 1 Light Accent 1" w:uiPriority="46"/>
+    <w:lsdException w:name="Grid Table 2 Accent 1" w:uiPriority="47"/>
+    <w:lsdException w:name="Grid Table 3 Accent 1" w:uiPriority="48"/>
+    <w:lsdException w:name="Grid Table 4 Accent 1" w:uiPriority="49"/>
+    <w:lsdException w:name="Grid Table 5 Dark Accent 1" w:uiPriority="50"/>
+    <w:lsdException w:name="Grid Table 6 Colorful Accent 1" w:uiPriority="51"/>
+    <w:lsdException w:name="Grid Table 7 Colorful Accent 1" w:uiPriority="52"/>
+    <w:lsdException w:name="Grid Table 1 Light Accent 2" w:uiPriority="46"/>
+    <w:lsdException w:name="Grid Table 2 Accent 2" w:uiPriority="47"/>
+    <w:lsdException w:name="Grid Table 3 Accent 2" w:uiPriority="48"/>
+    <w:lsdException w:name="Grid Table 4 Accent 2" w:uiPriority="49"/>
+    <w:lsdException w:name="Grid Table 5 Dark Accent 2" w:uiPriority="50"/>
+    <w:lsdException w:name="Grid Table 6 Colorful Accent 2" w:uiPriority="51"/>
+    <w:lsdException w:name="Grid Table 7 Colorful Accent 2" w:uiPriority="52"/>
+    <w:lsdException w:name="Grid Table 1 Light Accent 3" w:uiPriority="46"/>
+    <w:lsdException w:name="Grid Table 2 Accent 3" w:uiPriority="47"/>
+    <w:lsdException w:name="Grid Table 3 Accent 3" w:uiPriority="48"/>
+    <w:lsdException w:name="Grid Table 4 Accent 3" w:uiPriority="49"/>
+    <w:lsdException w:name="Grid Table 5 Dark Accent 3" w:uiPriority="50"/>
+    <w:lsdException w:name="Grid Table 6 Colorful Accent 3" w:uiPriority="51"/>
+    <w:lsdException w:name="Grid Table 7 Colorful Accent 3" w:uiPriority="52"/>
+    <w:lsdException w:name="Grid Table 1 Light Accent 4" w:uiPriority="46"/>
+    <w:lsdException w:name="Grid Table 2 Accent 4" w:uiPriority="47"/>
+    <w:lsdException w:name="Grid Table 3 Accent 4" w:uiPriority="48"/>
+    <w:lsdException w:name="Grid Table 4 Accent 4" w:uiPriority="49"/>
+    <w:lsdException w:name="Grid Table 5 Dark Accent 4" w:uiPriority="50"/>
+    <w:lsdException w:name="Grid Table 6 Colorful Accent 4" w:uiPriority="51"/>
+    <w:lsdException w:name="Grid Table 7 Colorful Accent 4" w:uiPriority="52"/>
+    <w:lsdException w:name="Grid Table 1 Light Accent 5" w:uiPriority="46"/>
+    <w:lsdException w:name="Grid Table 2 Accent 5" w:uiPriority="47"/>
+    <w:lsdException w:name="Grid Table 3 Accent 5" w:uiPriority="48"/>
+    <w:lsdException w:name="Grid Table 4 Accent 5" w:uiPriority="49"/>
+    <w:lsdException w:name="Grid Table 5 Dark Accent 5" w:uiPriority="50"/>
+    <w:lsdException w:name="Grid Table 6 Colorful Accent 5" w:uiPriority="51"/>
+    <w:lsdException w:name="Grid Table 7 Colorful Accent 5" w:uiPriority="52"/>
+    <w:lsdException w:name="Grid Table 1 Light Accent 6" w:uiPriority="46"/>
+    <w:lsdException w:name="Grid Table 2 Accent 6" w:uiPriority="47"/>
+    <w:lsdException w:name="Grid Table 3 Accent 6" w:uiPriority="48"/>
+    <w:lsdException w:name="Grid Table 4 Accent 6" w:uiPriority="49"/>
+    <w:lsdException w:name="Grid Table 5 Dark Accent 6" w:uiPriority="50"/>
+    <w:lsdException w:name="Grid Table 6 Colorful Accent 6" w:uiPriority="51"/>
+    <w:lsdException w:name="Grid Table 7 Colorful Accent 6" w:uiPriority="52"/>
+    <w:lsdException w:name="List Table 1 Light" w:uiPriority="46"/>
+    <w:lsdException w:name="List Table 2" w:uiPriority="47"/>
+    <w:lsdException w:name="List Table 3" w:uiPriority="48"/>
+    <w:lsdException w:name="List Table 4" w:uiPriority="49"/>
+    <w:lsdException w:name="List Table 5 Dark" w:uiPriority="50"/>
+    <w:lsdException w:name="List Table 6 Colorful" w:uiPriority="51"/>
+    <w:lsdException w:name="List Table 7 Colorful" w:uiPriority="52"/>
+    <w:lsdException w:name="List Table 1 Light Accent 1" w:uiPriority="46"/>
+    <w:lsdException w:name="List Table 2 Accent 1" w:uiPriority="47"/>
+    <w:lsdException w:name="List Table 3 Accent 1" w:uiPriority="48"/>
+    <w:lsdException w:name="List Table 4 Accent 1" w:uiPriority="49"/>
+    <w:lsdException w:name="List Table 5 Dark Accent 1" w:uiPriority="50"/>
+    <w:lsdException w:name="List Table 6 Colorful Accent 1" w:uiPriority="51"/>
+    <w:lsdException w:name="List Table 7 Colorful Accent 1" w:uiPriority="52"/>
+    <w:lsdException w:name="List Table 1 Light Accent 2" w:uiPriority="46"/>
+    <w:lsdException w:name="List Table 2 Accent 2" w:uiPriority="47"/>
+    <w:lsdException w:name="List Table 3 Accent 2" w:uiPriority="48"/>
+    <w:lsdException w:name="List Table 4 Accent 2" w:uiPriority="49"/>
+    <w:lsdException w:name="List Table 5 Dark Accent 2" w:uiPriority="50"/>
+    <w:lsdException w:name="List Table 6 Colorful Accent 2" w:uiPriority="51"/>
+    <w:lsdException w:name="List Table 7 Colorful Accent 2" w:uiPriority="52"/>
+    <w:lsdException w:name="List Table 1 Light Accent 3" w:uiPriority="46"/>
+    <w:lsdException w:name="List Table 2 Accent 3" w:uiPriority="47"/>
+    <w:lsdException w:name="List Table 3 Accent 3" w:uiPriority="48"/>
+    <w:lsdException w:name="List Table 4 Accent 3" w:uiPriority="49"/>
+    <w:lsdException w:name="List Table 5 Dark Accent 3" w:uiPriority="50"/>
+    <w:lsdException w:name="List Table 6 Colorful Accent 3" w:uiPriority="51"/>
+    <w:lsdException w:name="List Table 7 Colorful Accent 3" w:uiPriority="52"/>
+    <w:lsdException w:name="List Table 1 Light Accent 4" w:uiPriority="46"/>
+    <w:lsdException w:name="List Table 2 Accent 4" w:uiPriority="47"/>
+    <w:lsdException w:name="List Table 3 Accent 4" w:uiPriority="48"/>
+    <w:lsdException w:name="List Table 4 Accent 4" w:uiPriority="49"/>
+    <w:lsdException w:name="List Table 5 Dark Accent 4" w:uiPriority="50"/>
+    <w:lsdException w:name="List Table 6 Colorful Accent 4" w:uiPriority="51"/>
+    <w:lsdException w:name="List Table 7 Colorful Accent 4" w:uiPriority="52"/>
+    <w:lsdException w:name="List Table 1 Light Accent 5" w:uiPriority="46"/>
+    <w:lsdException w:name="List Table 2 Accent 5" w:uiPriority="47"/>
+    <w:lsdException w:name="List Table 3 Accent 5" w:uiPriority="48"/>
+    <w:lsdException w:name="List Table 4 Accent 5" w:uiPriority="49"/>
+    <w:lsdException w:name="List Table 5 Dark Accent 5" w:uiPriority="50"/>
+    <w:lsdException w:name="List Table 6 Colorful Accent 5" w:uiPriority="51"/>
+    <w:lsdException w:name="List Table 7 Colorful Accent 5" w:uiPriority="52"/>
+    <w:lsdException w:name="List Table 1 Light Accent 6" w:uiPriority="46"/>
+    <w:lsdException w:name="List Table 2 Accent 6" w:uiPriority="47"/>
+    <w:lsdException w:name="List Table 3 Accent 6" w:uiPriority="48"/>
+    <w:lsdException w:name="List Table 4 Accent 6" w:uiPriority="49"/>
+    <w:lsdException w:name="List Table 5 Dark Accent 6" w:uiPriority="50"/>
+    <w:lsdException w:name="List Table 6 Colorful Accent 6" w:uiPriority="51"/>
+    <w:lsdException w:name="List Table 7 Colorful Accent 6" w:uiPriority="52"/>
   </w:latentStyles>
   <w:style w:type="paragraph" w:default="1" w:styleId="Normal">
     <w:name w:val="Normal"/>
@@ -1485,7 +1764,6 @@
     <w:uiPriority w:val="99"/>
     <w:semiHidden/>
     <w:unhideWhenUsed/>
-    <w:qFormat/>
     <w:tblPr>
       <w:tblInd w:w="0" w:type="dxa"/>
       <w:tblCellMar>

</xml_diff>